<commit_message>
add date to bot
</commit_message>
<xml_diff>
--- a/template.docx
+++ b/template.docx
@@ -1,6 +1,6 @@
 
 <file path=word/document.xml><?xml version="1.0" encoding="utf-8"?>
-<w:document xmlns:wpc="http://schemas.microsoft.com/office/word/2010/wordprocessingCanvas" xmlns:cx="http://schemas.microsoft.com/office/drawing/2014/chartex" xmlns:cx1="http://schemas.microsoft.com/office/drawing/2015/9/8/chartex" xmlns:cx2="http://schemas.microsoft.com/office/drawing/2015/10/21/chartex" xmlns:cx3="http://schemas.microsoft.com/office/drawing/2016/5/9/chartex" xmlns:cx4="http://schemas.microsoft.com/office/drawing/2016/5/10/chartex" xmlns:cx5="http://schemas.microsoft.com/office/drawing/2016/5/11/chartex" xmlns:cx6="http://schemas.microsoft.com/office/drawing/2016/5/12/chartex" xmlns:cx7="http://schemas.microsoft.com/office/drawing/2016/5/13/chartex" xmlns:cx8="http://schemas.microsoft.com/office/drawing/2016/5/14/chartex" xmlns:mc="http://schemas.openxmlformats.org/markup-compatibility/2006" xmlns:aink="http://schemas.microsoft.com/office/drawing/2016/ink" xmlns:am3d="http://schemas.microsoft.com/office/drawing/2017/model3d" xmlns:o="urn:schemas-microsoft-com:office:office" xmlns:r="http://schemas.openxmlformats.org/officeDocument/2006/relationships" xmlns:m="http://schemas.openxmlformats.org/officeDocument/2006/math" xmlns:v="urn:schemas-microsoft-com:vml" xmlns:wp14="http://schemas.microsoft.com/office/word/2010/wordprocessingDrawing" xmlns:wp="http://schemas.openxmlformats.org/drawingml/2006/wordprocessingDrawing" xmlns:w10="urn:schemas-microsoft-com:office:word" xmlns:w="http://schemas.openxmlformats.org/wordprocessingml/2006/main" xmlns:w14="http://schemas.microsoft.com/office/word/2010/wordml" xmlns:w15="http://schemas.microsoft.com/office/word/2012/wordml" xmlns:w16cex="http://schemas.microsoft.com/office/word/2018/wordml/cex" xmlns:w16cid="http://schemas.microsoft.com/office/word/2016/wordml/cid" xmlns:w16="http://schemas.microsoft.com/office/word/2018/wordml" xmlns:w16sdtdh="http://schemas.microsoft.com/office/word/2020/wordml/sdtdatahash" xmlns:w16se="http://schemas.microsoft.com/office/word/2015/wordml/symex" xmlns:wpg="http://schemas.microsoft.com/office/word/2010/wordprocessingGroup" xmlns:wpi="http://schemas.microsoft.com/office/word/2010/wordprocessingInk" xmlns:wne="http://schemas.microsoft.com/office/word/2006/wordml" xmlns:wps="http://schemas.microsoft.com/office/word/2010/wordprocessingShape" mc:Ignorable="w14 w15 w16se w16cid w16 w16cex w16sdtdh wp14">
+<w:document xmlns:ve="http://schemas.openxmlformats.org/markup-compatibility/2006" xmlns:o="urn:schemas-microsoft-com:office:office" xmlns:r="http://schemas.openxmlformats.org/officeDocument/2006/relationships" xmlns:m="http://schemas.openxmlformats.org/officeDocument/2006/math" xmlns:v="urn:schemas-microsoft-com:vml" xmlns:wp="http://schemas.openxmlformats.org/drawingml/2006/wordprocessingDrawing" xmlns:w10="urn:schemas-microsoft-com:office:word" xmlns:w="http://schemas.openxmlformats.org/wordprocessingml/2006/main" xmlns:wne="http://schemas.microsoft.com/office/word/2006/wordml">
   <w:body>
     <w:p>
       <w:pPr>
@@ -42,6 +42,23 @@
           <w:sz w:val="28"/>
         </w:rPr>
       </w:pPr>
+      <w:r>
+        <w:rPr>
+          <w:rFonts w:ascii="Times New Roman" w:hAnsi="Times New Roman" w:cs="Times New Roman"/>
+          <w:sz w:val="28"/>
+          <w:szCs w:val="28"/>
+        </w:rPr>
+        <w:t xml:space="preserve">{{ </w:t>
+      </w:r>
+      <w:r>
+        <w:rPr>
+          <w:rFonts w:ascii="Times New Roman" w:hAnsi="Times New Roman" w:cs="Times New Roman"/>
+          <w:sz w:val="28"/>
+          <w:szCs w:val="28"/>
+          <w:lang w:val="en-US"/>
+        </w:rPr>
+        <w:t>name</w:t>
+      </w:r>
       <w:proofErr w:type="gramStart"/>
       <w:r>
         <w:rPr>
@@ -49,16 +66,7 @@
           <w:sz w:val="28"/>
           <w:szCs w:val="28"/>
         </w:rPr>
-        <w:t xml:space="preserve">{{ </w:t>
-      </w:r>
-      <w:r>
-        <w:rPr>
-          <w:rFonts w:ascii="Times New Roman" w:hAnsi="Times New Roman" w:cs="Times New Roman"/>
-          <w:sz w:val="28"/>
-          <w:szCs w:val="28"/>
-          <w:lang w:val="en-US"/>
-        </w:rPr>
-        <w:t>name</w:t>
+        <w:t xml:space="preserve"> }</w:t>
       </w:r>
       <w:proofErr w:type="gramEnd"/>
       <w:r>
@@ -67,7 +75,7 @@
           <w:sz w:val="28"/>
           <w:szCs w:val="28"/>
         </w:rPr>
-        <w:t xml:space="preserve"> }}</w:t>
+        <w:t>}</w:t>
       </w:r>
     </w:p>
     <w:p>
@@ -79,6 +87,25 @@
           <w:sz w:val="28"/>
         </w:rPr>
       </w:pPr>
+      <w:r>
+        <w:rPr>
+          <w:rFonts w:ascii="Times New Roman" w:hAnsi="Times New Roman" w:cs="Times New Roman"/>
+          <w:sz w:val="28"/>
+          <w:szCs w:val="28"/>
+        </w:rPr>
+        <w:t xml:space="preserve">{{ </w:t>
+      </w:r>
+      <w:proofErr w:type="spellStart"/>
+      <w:r>
+        <w:rPr>
+          <w:rFonts w:ascii="Times New Roman" w:hAnsi="Times New Roman" w:cs="Times New Roman"/>
+          <w:sz w:val="28"/>
+          <w:szCs w:val="28"/>
+          <w:lang w:val="en-US"/>
+        </w:rPr>
+        <w:t>bday</w:t>
+      </w:r>
+      <w:proofErr w:type="spellEnd"/>
       <w:proofErr w:type="gramStart"/>
       <w:r>
         <w:rPr>
@@ -86,19 +113,8 @@
           <w:sz w:val="28"/>
           <w:szCs w:val="28"/>
         </w:rPr>
-        <w:t xml:space="preserve">{{ </w:t>
-      </w:r>
-      <w:proofErr w:type="spellStart"/>
-      <w:r>
-        <w:rPr>
-          <w:rFonts w:ascii="Times New Roman" w:hAnsi="Times New Roman" w:cs="Times New Roman"/>
-          <w:sz w:val="28"/>
-          <w:szCs w:val="28"/>
-          <w:lang w:val="en-US"/>
-        </w:rPr>
-        <w:t>bday</w:t>
-      </w:r>
-      <w:proofErr w:type="spellEnd"/>
+        <w:t xml:space="preserve"> }</w:t>
+      </w:r>
       <w:proofErr w:type="gramEnd"/>
       <w:r>
         <w:rPr>
@@ -106,7 +122,7 @@
           <w:sz w:val="28"/>
           <w:szCs w:val="28"/>
         </w:rPr>
-        <w:t xml:space="preserve"> }}</w:t>
+        <w:t>}</w:t>
       </w:r>
     </w:p>
     <w:p>
@@ -147,6 +163,14 @@
         </w:rPr>
         <w:t xml:space="preserve"> </w:t>
       </w:r>
+      <w:r>
+        <w:rPr>
+          <w:rFonts w:ascii="Times New Roman" w:hAnsi="Times New Roman" w:cs="Times New Roman"/>
+          <w:sz w:val="28"/>
+          <w:szCs w:val="28"/>
+        </w:rPr>
+        <w:t>{</w:t>
+      </w:r>
       <w:proofErr w:type="gramStart"/>
       <w:r>
         <w:rPr>
@@ -154,8 +178,9 @@
           <w:sz w:val="28"/>
           <w:szCs w:val="28"/>
         </w:rPr>
-        <w:t xml:space="preserve">{{ </w:t>
-      </w:r>
+        <w:t xml:space="preserve">{ </w:t>
+      </w:r>
+      <w:proofErr w:type="gramEnd"/>
       <w:r>
         <w:rPr>
           <w:rFonts w:ascii="Times New Roman" w:hAnsi="Times New Roman" w:cs="Times New Roman"/>
@@ -165,7 +190,6 @@
         </w:rPr>
         <w:t>group</w:t>
       </w:r>
-      <w:proofErr w:type="gramEnd"/>
       <w:r>
         <w:rPr>
           <w:rFonts w:ascii="Times New Roman" w:hAnsi="Times New Roman" w:cs="Times New Roman"/>
@@ -192,6 +216,23 @@
           <w:sz w:val="28"/>
         </w:rPr>
       </w:pPr>
+      <w:r>
+        <w:rPr>
+          <w:rFonts w:ascii="Times New Roman" w:hAnsi="Times New Roman" w:cs="Times New Roman"/>
+          <w:sz w:val="28"/>
+          <w:szCs w:val="28"/>
+        </w:rPr>
+        <w:t xml:space="preserve">{{ </w:t>
+      </w:r>
+      <w:r>
+        <w:rPr>
+          <w:rFonts w:ascii="Times New Roman" w:hAnsi="Times New Roman" w:cs="Times New Roman"/>
+          <w:sz w:val="28"/>
+          <w:szCs w:val="28"/>
+          <w:lang w:val="en-US"/>
+        </w:rPr>
+        <w:t>learn</w:t>
+      </w:r>
       <w:proofErr w:type="gramStart"/>
       <w:r>
         <w:rPr>
@@ -199,16 +240,7 @@
           <w:sz w:val="28"/>
           <w:szCs w:val="28"/>
         </w:rPr>
-        <w:t xml:space="preserve">{{ </w:t>
-      </w:r>
-      <w:r>
-        <w:rPr>
-          <w:rFonts w:ascii="Times New Roman" w:hAnsi="Times New Roman" w:cs="Times New Roman"/>
-          <w:sz w:val="28"/>
-          <w:szCs w:val="28"/>
-          <w:lang w:val="en-US"/>
-        </w:rPr>
-        <w:t>learn</w:t>
+        <w:t xml:space="preserve"> }</w:t>
       </w:r>
       <w:proofErr w:type="gramEnd"/>
       <w:r>
@@ -217,7 +249,7 @@
           <w:sz w:val="28"/>
           <w:szCs w:val="28"/>
         </w:rPr>
-        <w:t xml:space="preserve"> }}</w:t>
+        <w:t>}</w:t>
       </w:r>
     </w:p>
     <w:p>
@@ -237,6 +269,14 @@
         </w:rPr>
         <w:t xml:space="preserve">Адрес проживания: </w:t>
       </w:r>
+      <w:r>
+        <w:rPr>
+          <w:rFonts w:ascii="Times New Roman" w:hAnsi="Times New Roman" w:cs="Times New Roman"/>
+          <w:sz w:val="28"/>
+          <w:szCs w:val="28"/>
+        </w:rPr>
+        <w:t>{</w:t>
+      </w:r>
       <w:proofErr w:type="gramStart"/>
       <w:r>
         <w:rPr>
@@ -244,9 +284,10 @@
           <w:sz w:val="28"/>
           <w:szCs w:val="28"/>
         </w:rPr>
-        <w:t xml:space="preserve">{{ </w:t>
+        <w:t xml:space="preserve">{ </w:t>
       </w:r>
       <w:proofErr w:type="spellStart"/>
+      <w:proofErr w:type="gramEnd"/>
       <w:r>
         <w:rPr>
           <w:rFonts w:ascii="Times New Roman" w:hAnsi="Times New Roman" w:cs="Times New Roman"/>
@@ -257,7 +298,6 @@
         <w:t>addr</w:t>
       </w:r>
       <w:proofErr w:type="spellEnd"/>
-      <w:proofErr w:type="gramEnd"/>
       <w:r>
         <w:rPr>
           <w:rFonts w:ascii="Times New Roman" w:hAnsi="Times New Roman" w:cs="Times New Roman"/>
@@ -465,48 +505,41 @@
           <w:szCs w:val="28"/>
         </w:rPr>
         <w:tab/>
-      </w:r>
-      <w:r>
-        <w:rPr>
-          <w:rFonts w:ascii="Times New Roman" w:hAnsi="Times New Roman" w:cs="Times New Roman"/>
-          <w:sz w:val="28"/>
-          <w:szCs w:val="28"/>
-        </w:rPr>
-        <w:tab/>
-      </w:r>
-      <w:r>
-        <w:rPr>
-          <w:rFonts w:ascii="Times New Roman" w:hAnsi="Times New Roman" w:cs="Times New Roman"/>
-          <w:sz w:val="28"/>
-          <w:szCs w:val="28"/>
-        </w:rPr>
-        <w:t>«___</w:t>
-      </w:r>
-      <w:proofErr w:type="gramStart"/>
-      <w:r>
-        <w:rPr>
-          <w:rFonts w:ascii="Times New Roman" w:hAnsi="Times New Roman" w:cs="Times New Roman"/>
-          <w:sz w:val="28"/>
-          <w:szCs w:val="28"/>
-        </w:rPr>
-        <w:t>_»_</w:t>
-      </w:r>
-      <w:proofErr w:type="gramEnd"/>
-      <w:r>
-        <w:rPr>
-          <w:rFonts w:ascii="Times New Roman" w:hAnsi="Times New Roman" w:cs="Times New Roman"/>
-          <w:sz w:val="28"/>
-          <w:szCs w:val="28"/>
-        </w:rPr>
-        <w:t>____</w:t>
-      </w:r>
-      <w:r>
-        <w:rPr>
-          <w:rFonts w:ascii="Times New Roman" w:hAnsi="Times New Roman" w:cs="Times New Roman"/>
-          <w:sz w:val="28"/>
-          <w:szCs w:val="28"/>
-        </w:rPr>
-        <w:t>_____202_г.</w:t>
+        <w:t>«</w:t>
+      </w:r>
+      <w:r>
+        <w:rPr>
+          <w:rFonts w:ascii="Times New Roman" w:hAnsi="Times New Roman" w:cs="Times New Roman"/>
+          <w:sz w:val="28"/>
+          <w:szCs w:val="28"/>
+          <w:lang w:val="en-US"/>
+        </w:rPr>
+        <w:t>{{ date }}</w:t>
+      </w:r>
+      <w:r>
+        <w:rPr>
+          <w:rFonts w:ascii="Times New Roman" w:hAnsi="Times New Roman" w:cs="Times New Roman"/>
+          <w:sz w:val="28"/>
+          <w:szCs w:val="28"/>
+        </w:rPr>
+        <w:t>»</w:t>
+      </w:r>
+      <w:r>
+        <w:rPr>
+          <w:rFonts w:ascii="Times New Roman" w:hAnsi="Times New Roman" w:cs="Times New Roman"/>
+          <w:sz w:val="28"/>
+          <w:szCs w:val="28"/>
+          <w:lang w:val="en-US"/>
+        </w:rPr>
+        <w:t xml:space="preserve"> {{ month }} 2022 </w:t>
+      </w:r>
+      <w:r>
+        <w:rPr>
+          <w:rFonts w:ascii="Times New Roman" w:hAnsi="Times New Roman" w:cs="Times New Roman"/>
+          <w:sz w:val="28"/>
+          <w:szCs w:val="28"/>
+        </w:rPr>
+        <w:t>г.</w:t>
       </w:r>
     </w:p>
     <w:sectPr>
@@ -523,7 +556,7 @@
 </file>
 
 <file path=word/endnotes.xml><?xml version="1.0" encoding="utf-8"?>
-<w:endnotes xmlns:wpc="http://schemas.microsoft.com/office/word/2010/wordprocessingCanvas" xmlns:cx="http://schemas.microsoft.com/office/drawing/2014/chartex" xmlns:cx1="http://schemas.microsoft.com/office/drawing/2015/9/8/chartex" xmlns:cx2="http://schemas.microsoft.com/office/drawing/2015/10/21/chartex" xmlns:cx3="http://schemas.microsoft.com/office/drawing/2016/5/9/chartex" xmlns:cx4="http://schemas.microsoft.com/office/drawing/2016/5/10/chartex" xmlns:cx5="http://schemas.microsoft.com/office/drawing/2016/5/11/chartex" xmlns:cx6="http://schemas.microsoft.com/office/drawing/2016/5/12/chartex" xmlns:cx7="http://schemas.microsoft.com/office/drawing/2016/5/13/chartex" xmlns:cx8="http://schemas.microsoft.com/office/drawing/2016/5/14/chartex" xmlns:mc="http://schemas.openxmlformats.org/markup-compatibility/2006" xmlns:aink="http://schemas.microsoft.com/office/drawing/2016/ink" xmlns:am3d="http://schemas.microsoft.com/office/drawing/2017/model3d" xmlns:o="urn:schemas-microsoft-com:office:office" xmlns:r="http://schemas.openxmlformats.org/officeDocument/2006/relationships" xmlns:m="http://schemas.openxmlformats.org/officeDocument/2006/math" xmlns:v="urn:schemas-microsoft-com:vml" xmlns:wp14="http://schemas.microsoft.com/office/word/2010/wordprocessingDrawing" xmlns:wp="http://schemas.openxmlformats.org/drawingml/2006/wordprocessingDrawing" xmlns:w10="urn:schemas-microsoft-com:office:word" xmlns:w="http://schemas.openxmlformats.org/wordprocessingml/2006/main" xmlns:w14="http://schemas.microsoft.com/office/word/2010/wordml" xmlns:w15="http://schemas.microsoft.com/office/word/2012/wordml" xmlns:w16cex="http://schemas.microsoft.com/office/word/2018/wordml/cex" xmlns:w16cid="http://schemas.microsoft.com/office/word/2016/wordml/cid" xmlns:w16="http://schemas.microsoft.com/office/word/2018/wordml" xmlns:w16sdtdh="http://schemas.microsoft.com/office/word/2020/wordml/sdtdatahash" xmlns:w16se="http://schemas.microsoft.com/office/word/2015/wordml/symex" xmlns:wpg="http://schemas.microsoft.com/office/word/2010/wordprocessingGroup" xmlns:wpi="http://schemas.microsoft.com/office/word/2010/wordprocessingInk" xmlns:wne="http://schemas.microsoft.com/office/word/2006/wordml" xmlns:wps="http://schemas.microsoft.com/office/word/2010/wordprocessingShape" mc:Ignorable="w14 w15 w16se w16cid w16 w16cex w16sdtdh wp14">
+<w:endnotes xmlns:ve="http://schemas.openxmlformats.org/markup-compatibility/2006" xmlns:o="urn:schemas-microsoft-com:office:office" xmlns:r="http://schemas.openxmlformats.org/officeDocument/2006/relationships" xmlns:m="http://schemas.openxmlformats.org/officeDocument/2006/math" xmlns:v="urn:schemas-microsoft-com:vml" xmlns:wp="http://schemas.openxmlformats.org/drawingml/2006/wordprocessingDrawing" xmlns:w10="urn:schemas-microsoft-com:office:word" xmlns:w="http://schemas.openxmlformats.org/wordprocessingml/2006/main" xmlns:wne="http://schemas.microsoft.com/office/word/2006/wordml">
   <w:endnote w:type="separator" w:id="-1">
     <w:p>
       <w:pPr>
@@ -548,7 +581,7 @@
 </file>
 
 <file path=word/footer1.xml><?xml version="1.0" encoding="utf-8"?>
-<w:ftr xmlns:wpc="http://schemas.microsoft.com/office/word/2010/wordprocessingCanvas" xmlns:cx="http://schemas.microsoft.com/office/drawing/2014/chartex" xmlns:cx1="http://schemas.microsoft.com/office/drawing/2015/9/8/chartex" xmlns:cx2="http://schemas.microsoft.com/office/drawing/2015/10/21/chartex" xmlns:cx3="http://schemas.microsoft.com/office/drawing/2016/5/9/chartex" xmlns:cx4="http://schemas.microsoft.com/office/drawing/2016/5/10/chartex" xmlns:cx5="http://schemas.microsoft.com/office/drawing/2016/5/11/chartex" xmlns:cx6="http://schemas.microsoft.com/office/drawing/2016/5/12/chartex" xmlns:cx7="http://schemas.microsoft.com/office/drawing/2016/5/13/chartex" xmlns:cx8="http://schemas.microsoft.com/office/drawing/2016/5/14/chartex" xmlns:mc="http://schemas.openxmlformats.org/markup-compatibility/2006" xmlns:aink="http://schemas.microsoft.com/office/drawing/2016/ink" xmlns:am3d="http://schemas.microsoft.com/office/drawing/2017/model3d" xmlns:o="urn:schemas-microsoft-com:office:office" xmlns:r="http://schemas.openxmlformats.org/officeDocument/2006/relationships" xmlns:m="http://schemas.openxmlformats.org/officeDocument/2006/math" xmlns:v="urn:schemas-microsoft-com:vml" xmlns:wp14="http://schemas.microsoft.com/office/word/2010/wordprocessingDrawing" xmlns:wp="http://schemas.openxmlformats.org/drawingml/2006/wordprocessingDrawing" xmlns:w10="urn:schemas-microsoft-com:office:word" xmlns:w="http://schemas.openxmlformats.org/wordprocessingml/2006/main" xmlns:w14="http://schemas.microsoft.com/office/word/2010/wordml" xmlns:w15="http://schemas.microsoft.com/office/word/2012/wordml" xmlns:w16cex="http://schemas.microsoft.com/office/word/2018/wordml/cex" xmlns:w16cid="http://schemas.microsoft.com/office/word/2016/wordml/cid" xmlns:w16="http://schemas.microsoft.com/office/word/2018/wordml" xmlns:w16sdtdh="http://schemas.microsoft.com/office/word/2020/wordml/sdtdatahash" xmlns:w16se="http://schemas.microsoft.com/office/word/2015/wordml/symex" xmlns:wpg="http://schemas.microsoft.com/office/word/2010/wordprocessingGroup" xmlns:wpi="http://schemas.microsoft.com/office/word/2010/wordprocessingInk" xmlns:wne="http://schemas.microsoft.com/office/word/2006/wordml" xmlns:wps="http://schemas.microsoft.com/office/word/2010/wordprocessingShape" mc:Ignorable="w14 w15 w16se w16cid w16 w16cex w16sdtdh wp14">
+<w:ftr xmlns:ve="http://schemas.openxmlformats.org/markup-compatibility/2006" xmlns:o="urn:schemas-microsoft-com:office:office" xmlns:r="http://schemas.openxmlformats.org/officeDocument/2006/relationships" xmlns:m="http://schemas.openxmlformats.org/officeDocument/2006/math" xmlns:v="urn:schemas-microsoft-com:vml" xmlns:wp="http://schemas.openxmlformats.org/drawingml/2006/wordprocessingDrawing" xmlns:w10="urn:schemas-microsoft-com:office:word" xmlns:w="http://schemas.openxmlformats.org/wordprocessingml/2006/main" xmlns:wne="http://schemas.microsoft.com/office/word/2006/wordml">
   <w:p>
     <w:pPr>
       <w:pStyle w:val="a5"/>
@@ -576,7 +609,7 @@
 </file>
 
 <file path=word/footnotes.xml><?xml version="1.0" encoding="utf-8"?>
-<w:footnotes xmlns:wpc="http://schemas.microsoft.com/office/word/2010/wordprocessingCanvas" xmlns:cx="http://schemas.microsoft.com/office/drawing/2014/chartex" xmlns:cx1="http://schemas.microsoft.com/office/drawing/2015/9/8/chartex" xmlns:cx2="http://schemas.microsoft.com/office/drawing/2015/10/21/chartex" xmlns:cx3="http://schemas.microsoft.com/office/drawing/2016/5/9/chartex" xmlns:cx4="http://schemas.microsoft.com/office/drawing/2016/5/10/chartex" xmlns:cx5="http://schemas.microsoft.com/office/drawing/2016/5/11/chartex" xmlns:cx6="http://schemas.microsoft.com/office/drawing/2016/5/12/chartex" xmlns:cx7="http://schemas.microsoft.com/office/drawing/2016/5/13/chartex" xmlns:cx8="http://schemas.microsoft.com/office/drawing/2016/5/14/chartex" xmlns:mc="http://schemas.openxmlformats.org/markup-compatibility/2006" xmlns:aink="http://schemas.microsoft.com/office/drawing/2016/ink" xmlns:am3d="http://schemas.microsoft.com/office/drawing/2017/model3d" xmlns:o="urn:schemas-microsoft-com:office:office" xmlns:r="http://schemas.openxmlformats.org/officeDocument/2006/relationships" xmlns:m="http://schemas.openxmlformats.org/officeDocument/2006/math" xmlns:v="urn:schemas-microsoft-com:vml" xmlns:wp14="http://schemas.microsoft.com/office/word/2010/wordprocessingDrawing" xmlns:wp="http://schemas.openxmlformats.org/drawingml/2006/wordprocessingDrawing" xmlns:w10="urn:schemas-microsoft-com:office:word" xmlns:w="http://schemas.openxmlformats.org/wordprocessingml/2006/main" xmlns:w14="http://schemas.microsoft.com/office/word/2010/wordml" xmlns:w15="http://schemas.microsoft.com/office/word/2012/wordml" xmlns:w16cex="http://schemas.microsoft.com/office/word/2018/wordml/cex" xmlns:w16cid="http://schemas.microsoft.com/office/word/2016/wordml/cid" xmlns:w16="http://schemas.microsoft.com/office/word/2018/wordml" xmlns:w16sdtdh="http://schemas.microsoft.com/office/word/2020/wordml/sdtdatahash" xmlns:w16se="http://schemas.microsoft.com/office/word/2015/wordml/symex" xmlns:wpg="http://schemas.microsoft.com/office/word/2010/wordprocessingGroup" xmlns:wpi="http://schemas.microsoft.com/office/word/2010/wordprocessingInk" xmlns:wne="http://schemas.microsoft.com/office/word/2006/wordml" xmlns:wps="http://schemas.microsoft.com/office/word/2010/wordprocessingShape" mc:Ignorable="w14 w15 w16se w16cid w16 w16cex w16sdtdh wp14">
+<w:footnotes xmlns:ve="http://schemas.openxmlformats.org/markup-compatibility/2006" xmlns:o="urn:schemas-microsoft-com:office:office" xmlns:r="http://schemas.openxmlformats.org/officeDocument/2006/relationships" xmlns:m="http://schemas.openxmlformats.org/officeDocument/2006/math" xmlns:v="urn:schemas-microsoft-com:vml" xmlns:wp="http://schemas.openxmlformats.org/drawingml/2006/wordprocessingDrawing" xmlns:w10="urn:schemas-microsoft-com:office:word" xmlns:w="http://schemas.openxmlformats.org/wordprocessingml/2006/main" xmlns:wne="http://schemas.microsoft.com/office/word/2006/wordml">
   <w:footnote w:type="separator" w:id="-1">
     <w:p>
       <w:pPr>
@@ -601,7 +634,7 @@
 </file>
 
 <file path=word/header1.xml><?xml version="1.0" encoding="utf-8"?>
-<w:hdr xmlns:wpc="http://schemas.microsoft.com/office/word/2010/wordprocessingCanvas" xmlns:cx="http://schemas.microsoft.com/office/drawing/2014/chartex" xmlns:cx1="http://schemas.microsoft.com/office/drawing/2015/9/8/chartex" xmlns:cx2="http://schemas.microsoft.com/office/drawing/2015/10/21/chartex" xmlns:cx3="http://schemas.microsoft.com/office/drawing/2016/5/9/chartex" xmlns:cx4="http://schemas.microsoft.com/office/drawing/2016/5/10/chartex" xmlns:cx5="http://schemas.microsoft.com/office/drawing/2016/5/11/chartex" xmlns:cx6="http://schemas.microsoft.com/office/drawing/2016/5/12/chartex" xmlns:cx7="http://schemas.microsoft.com/office/drawing/2016/5/13/chartex" xmlns:cx8="http://schemas.microsoft.com/office/drawing/2016/5/14/chartex" xmlns:mc="http://schemas.openxmlformats.org/markup-compatibility/2006" xmlns:aink="http://schemas.microsoft.com/office/drawing/2016/ink" xmlns:am3d="http://schemas.microsoft.com/office/drawing/2017/model3d" xmlns:o="urn:schemas-microsoft-com:office:office" xmlns:r="http://schemas.openxmlformats.org/officeDocument/2006/relationships" xmlns:m="http://schemas.openxmlformats.org/officeDocument/2006/math" xmlns:v="urn:schemas-microsoft-com:vml" xmlns:wp14="http://schemas.microsoft.com/office/word/2010/wordprocessingDrawing" xmlns:wp="http://schemas.openxmlformats.org/drawingml/2006/wordprocessingDrawing" xmlns:w10="urn:schemas-microsoft-com:office:word" xmlns:w="http://schemas.openxmlformats.org/wordprocessingml/2006/main" xmlns:w14="http://schemas.microsoft.com/office/word/2010/wordml" xmlns:w15="http://schemas.microsoft.com/office/word/2012/wordml" xmlns:w16cex="http://schemas.microsoft.com/office/word/2018/wordml/cex" xmlns:w16cid="http://schemas.microsoft.com/office/word/2016/wordml/cid" xmlns:w16="http://schemas.microsoft.com/office/word/2018/wordml" xmlns:w16sdtdh="http://schemas.microsoft.com/office/word/2020/wordml/sdtdatahash" xmlns:w16se="http://schemas.microsoft.com/office/word/2015/wordml/symex" xmlns:wpg="http://schemas.microsoft.com/office/word/2010/wordprocessingGroup" xmlns:wpi="http://schemas.microsoft.com/office/word/2010/wordprocessingInk" xmlns:wne="http://schemas.microsoft.com/office/word/2006/wordml" xmlns:wps="http://schemas.microsoft.com/office/word/2010/wordprocessingShape" mc:Ignorable="w14 w15 w16se w16cid w16 w16cex w16sdtdh wp14">
+<w:hdr xmlns:ve="http://schemas.openxmlformats.org/markup-compatibility/2006" xmlns:o="urn:schemas-microsoft-com:office:office" xmlns:r="http://schemas.openxmlformats.org/officeDocument/2006/relationships" xmlns:m="http://schemas.openxmlformats.org/officeDocument/2006/math" xmlns:v="urn:schemas-microsoft-com:vml" xmlns:wp="http://schemas.openxmlformats.org/drawingml/2006/wordprocessingDrawing" xmlns:w10="urn:schemas-microsoft-com:office:word" xmlns:w="http://schemas.openxmlformats.org/wordprocessingml/2006/main" xmlns:wne="http://schemas.microsoft.com/office/word/2006/wordml">
   <w:p>
     <w:pPr>
       <w:pStyle w:val="af5"/>
@@ -611,7 +644,7 @@
 </file>
 
 <file path=word/styles.xml><?xml version="1.0" encoding="utf-8"?>
-<w:styles xmlns:mc="http://schemas.openxmlformats.org/markup-compatibility/2006" xmlns:r="http://schemas.openxmlformats.org/officeDocument/2006/relationships" xmlns:w="http://schemas.openxmlformats.org/wordprocessingml/2006/main" xmlns:w14="http://schemas.microsoft.com/office/word/2010/wordml" xmlns:w15="http://schemas.microsoft.com/office/word/2012/wordml" xmlns:w16cex="http://schemas.microsoft.com/office/word/2018/wordml/cex" xmlns:w16cid="http://schemas.microsoft.com/office/word/2016/wordml/cid" xmlns:w16="http://schemas.microsoft.com/office/word/2018/wordml" xmlns:w16sdtdh="http://schemas.microsoft.com/office/word/2020/wordml/sdtdatahash" xmlns:w16se="http://schemas.microsoft.com/office/word/2015/wordml/symex" mc:Ignorable="w14 w15 w16se w16cid w16 w16cex w16sdtdh">
+<w:styles xmlns:r="http://schemas.openxmlformats.org/officeDocument/2006/relationships" xmlns:w="http://schemas.openxmlformats.org/wordprocessingml/2006/main">
   <w:docDefaults>
     <w:rPrDefault>
       <w:rPr>
@@ -626,383 +659,151 @@
       </w:pPr>
     </w:pPrDefault>
   </w:docDefaults>
-  <w:latentStyles w:defLockedState="0" w:defUIPriority="99" w:defSemiHidden="0" w:defUnhideWhenUsed="0" w:defQFormat="0" w:count="376">
-    <w:lsdException w:name="Normal" w:uiPriority="0" w:qFormat="1"/>
-    <w:lsdException w:name="heading 1" w:uiPriority="1" w:qFormat="1"/>
-    <w:lsdException w:name="heading 2" w:semiHidden="1" w:uiPriority="1" w:unhideWhenUsed="1" w:qFormat="1"/>
-    <w:lsdException w:name="heading 3" w:semiHidden="1" w:uiPriority="1" w:unhideWhenUsed="1" w:qFormat="1"/>
-    <w:lsdException w:name="heading 4" w:semiHidden="1" w:uiPriority="18" w:unhideWhenUsed="1" w:qFormat="1"/>
-    <w:lsdException w:name="heading 5" w:semiHidden="1" w:uiPriority="18" w:unhideWhenUsed="1" w:qFormat="1"/>
-    <w:lsdException w:name="heading 6" w:semiHidden="1" w:uiPriority="18" w:unhideWhenUsed="1" w:qFormat="1"/>
-    <w:lsdException w:name="heading 7" w:semiHidden="1" w:uiPriority="18" w:unhideWhenUsed="1" w:qFormat="1"/>
-    <w:lsdException w:name="heading 8" w:semiHidden="1" w:uiPriority="18" w:unhideWhenUsed="1" w:qFormat="1"/>
-    <w:lsdException w:name="heading 9" w:semiHidden="1" w:uiPriority="18" w:unhideWhenUsed="1" w:qFormat="1"/>
-    <w:lsdException w:name="index 1" w:semiHidden="1" w:unhideWhenUsed="1"/>
-    <w:lsdException w:name="index 2" w:semiHidden="1" w:unhideWhenUsed="1"/>
-    <w:lsdException w:name="index 3" w:semiHidden="1" w:unhideWhenUsed="1"/>
-    <w:lsdException w:name="index 4" w:semiHidden="1" w:unhideWhenUsed="1"/>
-    <w:lsdException w:name="index 5" w:semiHidden="1" w:unhideWhenUsed="1"/>
-    <w:lsdException w:name="index 6" w:semiHidden="1" w:unhideWhenUsed="1"/>
-    <w:lsdException w:name="index 7" w:semiHidden="1" w:unhideWhenUsed="1"/>
-    <w:lsdException w:name="index 8" w:semiHidden="1" w:unhideWhenUsed="1"/>
-    <w:lsdException w:name="index 9" w:semiHidden="1" w:unhideWhenUsed="1"/>
-    <w:lsdException w:name="toc 1" w:semiHidden="1" w:uiPriority="39" w:unhideWhenUsed="1"/>
-    <w:lsdException w:name="toc 2" w:semiHidden="1" w:uiPriority="39" w:unhideWhenUsed="1"/>
-    <w:lsdException w:name="toc 3" w:semiHidden="1" w:uiPriority="39" w:unhideWhenUsed="1"/>
-    <w:lsdException w:name="toc 4" w:semiHidden="1" w:uiPriority="39" w:unhideWhenUsed="1"/>
-    <w:lsdException w:name="toc 5" w:semiHidden="1" w:uiPriority="39" w:unhideWhenUsed="1"/>
-    <w:lsdException w:name="toc 6" w:semiHidden="1" w:uiPriority="39" w:unhideWhenUsed="1"/>
-    <w:lsdException w:name="toc 7" w:semiHidden="1" w:uiPriority="39" w:unhideWhenUsed="1"/>
-    <w:lsdException w:name="toc 8" w:semiHidden="1" w:uiPriority="39" w:unhideWhenUsed="1"/>
-    <w:lsdException w:name="toc 9" w:semiHidden="1" w:uiPriority="39" w:unhideWhenUsed="1"/>
-    <w:lsdException w:name="Normal Indent" w:semiHidden="1" w:unhideWhenUsed="1"/>
-    <w:lsdException w:name="footnote text" w:semiHidden="1" w:unhideWhenUsed="1"/>
-    <w:lsdException w:name="annotation text" w:semiHidden="1" w:unhideWhenUsed="1"/>
-    <w:lsdException w:name="header" w:semiHidden="1" w:uiPriority="2" w:unhideWhenUsed="1" w:qFormat="1"/>
-    <w:lsdException w:name="footer" w:semiHidden="1" w:unhideWhenUsed="1" w:qFormat="1"/>
-    <w:lsdException w:name="index heading" w:semiHidden="1" w:unhideWhenUsed="1"/>
-    <w:lsdException w:name="caption" w:semiHidden="1" w:uiPriority="35" w:unhideWhenUsed="1" w:qFormat="1"/>
-    <w:lsdException w:name="table of figures" w:semiHidden="1" w:unhideWhenUsed="1"/>
-    <w:lsdException w:name="envelope address" w:semiHidden="1" w:unhideWhenUsed="1"/>
-    <w:lsdException w:name="envelope return" w:semiHidden="1" w:unhideWhenUsed="1"/>
-    <w:lsdException w:name="footnote reference" w:semiHidden="1" w:unhideWhenUsed="1"/>
-    <w:lsdException w:name="annotation reference" w:semiHidden="1" w:unhideWhenUsed="1"/>
-    <w:lsdException w:name="line number" w:semiHidden="1" w:unhideWhenUsed="1"/>
-    <w:lsdException w:name="page number" w:semiHidden="1" w:unhideWhenUsed="1"/>
-    <w:lsdException w:name="endnote reference" w:semiHidden="1" w:unhideWhenUsed="1"/>
-    <w:lsdException w:name="endnote text" w:semiHidden="1" w:unhideWhenUsed="1"/>
-    <w:lsdException w:name="table of authorities" w:semiHidden="1" w:unhideWhenUsed="1"/>
-    <w:lsdException w:name="macro" w:semiHidden="1" w:unhideWhenUsed="1"/>
-    <w:lsdException w:name="toa heading" w:semiHidden="1" w:unhideWhenUsed="1"/>
-    <w:lsdException w:name="List" w:semiHidden="1" w:unhideWhenUsed="1"/>
-    <w:lsdException w:name="List Bullet" w:semiHidden="1" w:unhideWhenUsed="1"/>
-    <w:lsdException w:name="List Number" w:semiHidden="1" w:unhideWhenUsed="1"/>
-    <w:lsdException w:name="List 2" w:semiHidden="1" w:unhideWhenUsed="1"/>
-    <w:lsdException w:name="List 3" w:semiHidden="1" w:unhideWhenUsed="1"/>
-    <w:lsdException w:name="List 4" w:semiHidden="1" w:unhideWhenUsed="1"/>
-    <w:lsdException w:name="List 5" w:semiHidden="1" w:unhideWhenUsed="1"/>
-    <w:lsdException w:name="List Bullet 2" w:semiHidden="1" w:unhideWhenUsed="1"/>
-    <w:lsdException w:name="List Bullet 3" w:semiHidden="1" w:unhideWhenUsed="1"/>
-    <w:lsdException w:name="List Bullet 4" w:semiHidden="1" w:unhideWhenUsed="1"/>
-    <w:lsdException w:name="List Bullet 5" w:semiHidden="1" w:unhideWhenUsed="1"/>
-    <w:lsdException w:name="List Number 2" w:semiHidden="1" w:unhideWhenUsed="1"/>
-    <w:lsdException w:name="List Number 3" w:semiHidden="1" w:unhideWhenUsed="1"/>
-    <w:lsdException w:name="List Number 4" w:semiHidden="1" w:unhideWhenUsed="1"/>
-    <w:lsdException w:name="List Number 5" w:semiHidden="1" w:unhideWhenUsed="1"/>
-    <w:lsdException w:name="Title" w:uiPriority="10" w:qFormat="1"/>
-    <w:lsdException w:name="Closing" w:semiHidden="1" w:uiPriority="0" w:unhideWhenUsed="1" w:qFormat="1"/>
-    <w:lsdException w:name="Signature" w:semiHidden="1" w:unhideWhenUsed="1" w:qFormat="1"/>
-    <w:lsdException w:name="Default Paragraph Font" w:semiHidden="1" w:uiPriority="1" w:unhideWhenUsed="1"/>
-    <w:lsdException w:name="Body Text" w:semiHidden="1" w:uiPriority="1" w:unhideWhenUsed="1" w:qFormat="1"/>
-    <w:lsdException w:name="Body Text Indent" w:semiHidden="1" w:unhideWhenUsed="1"/>
-    <w:lsdException w:name="List Continue" w:semiHidden="1" w:unhideWhenUsed="1"/>
-    <w:lsdException w:name="List Continue 2" w:semiHidden="1" w:unhideWhenUsed="1"/>
-    <w:lsdException w:name="List Continue 3" w:semiHidden="1" w:unhideWhenUsed="1"/>
-    <w:lsdException w:name="List Continue 4" w:semiHidden="1" w:unhideWhenUsed="1"/>
-    <w:lsdException w:name="List Continue 5" w:semiHidden="1" w:unhideWhenUsed="1"/>
-    <w:lsdException w:name="Message Header" w:semiHidden="1" w:unhideWhenUsed="1"/>
-    <w:lsdException w:name="Subtitle" w:semiHidden="1" w:uiPriority="11" w:unhideWhenUsed="1" w:qFormat="1"/>
-    <w:lsdException w:name="Salutation" w:semiHidden="1" w:unhideWhenUsed="1" w:qFormat="1"/>
-    <w:lsdException w:name="Date" w:semiHidden="1" w:unhideWhenUsed="1" w:qFormat="1"/>
-    <w:lsdException w:name="Body Text First Indent" w:semiHidden="1" w:unhideWhenUsed="1"/>
-    <w:lsdException w:name="Body Text First Indent 2" w:semiHidden="1" w:unhideWhenUsed="1"/>
-    <w:lsdException w:name="Note Heading" w:semiHidden="1" w:unhideWhenUsed="1"/>
-    <w:lsdException w:name="Body Text 2" w:semiHidden="1" w:unhideWhenUsed="1"/>
-    <w:lsdException w:name="Body Text 3" w:semiHidden="1" w:unhideWhenUsed="1"/>
-    <w:lsdException w:name="Body Text Indent 2" w:semiHidden="1" w:unhideWhenUsed="1"/>
-    <w:lsdException w:name="Body Text Indent 3" w:semiHidden="1" w:unhideWhenUsed="1"/>
-    <w:lsdException w:name="Block Text" w:semiHidden="1" w:unhideWhenUsed="1"/>
-    <w:lsdException w:name="Hyperlink" w:semiHidden="1" w:unhideWhenUsed="1"/>
-    <w:lsdException w:name="FollowedHyperlink" w:semiHidden="1" w:unhideWhenUsed="1"/>
-    <w:lsdException w:name="Strong" w:semiHidden="1" w:uiPriority="1" w:qFormat="1"/>
-    <w:lsdException w:name="Emphasis" w:semiHidden="1" w:uiPriority="20" w:qFormat="1"/>
-    <w:lsdException w:name="Document Map" w:semiHidden="1" w:unhideWhenUsed="1"/>
-    <w:lsdException w:name="Plain Text" w:semiHidden="1" w:unhideWhenUsed="1"/>
-    <w:lsdException w:name="E-mail Signature" w:semiHidden="1" w:unhideWhenUsed="1"/>
-    <w:lsdException w:name="HTML Top of Form" w:semiHidden="1" w:unhideWhenUsed="1"/>
-    <w:lsdException w:name="HTML Bottom of Form" w:semiHidden="1" w:unhideWhenUsed="1"/>
-    <w:lsdException w:name="Normal (Web)" w:semiHidden="1" w:unhideWhenUsed="1"/>
-    <w:lsdException w:name="HTML Acronym" w:semiHidden="1" w:unhideWhenUsed="1"/>
-    <w:lsdException w:name="HTML Address" w:semiHidden="1" w:unhideWhenUsed="1"/>
-    <w:lsdException w:name="HTML Cite" w:semiHidden="1" w:unhideWhenUsed="1"/>
-    <w:lsdException w:name="HTML Code" w:semiHidden="1" w:unhideWhenUsed="1"/>
-    <w:lsdException w:name="HTML Definition" w:semiHidden="1" w:unhideWhenUsed="1"/>
-    <w:lsdException w:name="HTML Keyboard" w:semiHidden="1" w:unhideWhenUsed="1"/>
-    <w:lsdException w:name="HTML Preformatted" w:semiHidden="1" w:unhideWhenUsed="1"/>
-    <w:lsdException w:name="HTML Sample" w:semiHidden="1" w:unhideWhenUsed="1"/>
-    <w:lsdException w:name="HTML Typewriter" w:semiHidden="1" w:unhideWhenUsed="1"/>
-    <w:lsdException w:name="HTML Variable" w:semiHidden="1" w:unhideWhenUsed="1"/>
-    <w:lsdException w:name="Normal Table" w:semiHidden="1" w:unhideWhenUsed="1"/>
-    <w:lsdException w:name="annotation subject" w:semiHidden="1" w:unhideWhenUsed="1"/>
-    <w:lsdException w:name="No List" w:semiHidden="1" w:unhideWhenUsed="1"/>
-    <w:lsdException w:name="Outline List 1" w:semiHidden="1" w:unhideWhenUsed="1"/>
-    <w:lsdException w:name="Outline List 2" w:semiHidden="1" w:unhideWhenUsed="1"/>
-    <w:lsdException w:name="Outline List 3" w:semiHidden="1" w:unhideWhenUsed="1"/>
-    <w:lsdException w:name="Table Simple 1" w:semiHidden="1" w:unhideWhenUsed="1"/>
-    <w:lsdException w:name="Table Simple 2" w:semiHidden="1" w:unhideWhenUsed="1"/>
-    <w:lsdException w:name="Table Simple 3" w:semiHidden="1" w:unhideWhenUsed="1"/>
-    <w:lsdException w:name="Table Classic 1" w:semiHidden="1" w:unhideWhenUsed="1"/>
-    <w:lsdException w:name="Table Classic 2" w:semiHidden="1" w:unhideWhenUsed="1"/>
-    <w:lsdException w:name="Table Classic 3" w:semiHidden="1" w:unhideWhenUsed="1"/>
-    <w:lsdException w:name="Table Classic 4" w:semiHidden="1" w:unhideWhenUsed="1"/>
-    <w:lsdException w:name="Table Colorful 1" w:semiHidden="1" w:unhideWhenUsed="1"/>
-    <w:lsdException w:name="Table Colorful 2" w:semiHidden="1" w:unhideWhenUsed="1"/>
-    <w:lsdException w:name="Table Colorful 3" w:semiHidden="1" w:unhideWhenUsed="1"/>
-    <w:lsdException w:name="Table Columns 1" w:semiHidden="1" w:unhideWhenUsed="1"/>
-    <w:lsdException w:name="Table Columns 2" w:semiHidden="1" w:unhideWhenUsed="1"/>
-    <w:lsdException w:name="Table Columns 3" w:semiHidden="1" w:unhideWhenUsed="1"/>
-    <w:lsdException w:name="Table Columns 4" w:semiHidden="1" w:unhideWhenUsed="1"/>
-    <w:lsdException w:name="Table Columns 5" w:semiHidden="1" w:unhideWhenUsed="1"/>
-    <w:lsdException w:name="Table Grid 1" w:semiHidden="1" w:unhideWhenUsed="1"/>
-    <w:lsdException w:name="Table Grid 2" w:semiHidden="1" w:unhideWhenUsed="1"/>
-    <w:lsdException w:name="Table Grid 3" w:semiHidden="1" w:unhideWhenUsed="1"/>
-    <w:lsdException w:name="Table Grid 4" w:semiHidden="1" w:unhideWhenUsed="1"/>
-    <w:lsdException w:name="Table Grid 5" w:semiHidden="1" w:unhideWhenUsed="1"/>
-    <w:lsdException w:name="Table Grid 6" w:semiHidden="1" w:unhideWhenUsed="1"/>
-    <w:lsdException w:name="Table Grid 7" w:semiHidden="1" w:unhideWhenUsed="1"/>
-    <w:lsdException w:name="Table Grid 8" w:semiHidden="1" w:unhideWhenUsed="1"/>
-    <w:lsdException w:name="Table List 1" w:semiHidden="1" w:unhideWhenUsed="1"/>
-    <w:lsdException w:name="Table List 2" w:semiHidden="1" w:unhideWhenUsed="1"/>
-    <w:lsdException w:name="Table List 3" w:semiHidden="1" w:unhideWhenUsed="1"/>
-    <w:lsdException w:name="Table List 4" w:semiHidden="1" w:unhideWhenUsed="1"/>
-    <w:lsdException w:name="Table List 5" w:semiHidden="1" w:unhideWhenUsed="1"/>
-    <w:lsdException w:name="Table List 6" w:semiHidden="1" w:unhideWhenUsed="1"/>
-    <w:lsdException w:name="Table List 7" w:semiHidden="1" w:unhideWhenUsed="1"/>
-    <w:lsdException w:name="Table List 8" w:semiHidden="1" w:unhideWhenUsed="1"/>
-    <w:lsdException w:name="Table 3D effects 1" w:semiHidden="1" w:unhideWhenUsed="1"/>
-    <w:lsdException w:name="Table 3D effects 2" w:semiHidden="1" w:unhideWhenUsed="1"/>
-    <w:lsdException w:name="Table 3D effects 3" w:semiHidden="1" w:unhideWhenUsed="1"/>
-    <w:lsdException w:name="Table Contemporary" w:semiHidden="1" w:unhideWhenUsed="1"/>
-    <w:lsdException w:name="Table Elegant" w:semiHidden="1" w:unhideWhenUsed="1"/>
-    <w:lsdException w:name="Table Professional" w:semiHidden="1" w:unhideWhenUsed="1"/>
-    <w:lsdException w:name="Table Subtle 1" w:semiHidden="1" w:unhideWhenUsed="1"/>
-    <w:lsdException w:name="Table Subtle 2" w:semiHidden="1" w:unhideWhenUsed="1"/>
-    <w:lsdException w:name="Table Web 1" w:semiHidden="1" w:unhideWhenUsed="1"/>
-    <w:lsdException w:name="Table Web 2" w:semiHidden="1" w:unhideWhenUsed="1"/>
-    <w:lsdException w:name="Table Web 3" w:semiHidden="1" w:unhideWhenUsed="1"/>
-    <w:lsdException w:name="Balloon Text" w:semiHidden="1" w:unhideWhenUsed="1"/>
-    <w:lsdException w:name="Table Grid" w:uiPriority="59"/>
-    <w:lsdException w:name="Table Theme" w:semiHidden="1" w:unhideWhenUsed="1"/>
-    <w:lsdException w:name="Placeholder Text" w:semiHidden="1"/>
-    <w:lsdException w:name="No Spacing" w:semiHidden="1" w:uiPriority="1" w:unhideWhenUsed="1" w:qFormat="1"/>
-    <w:lsdException w:name="Light Shading" w:uiPriority="60"/>
-    <w:lsdException w:name="Light List" w:uiPriority="61"/>
-    <w:lsdException w:name="Light Grid" w:uiPriority="62"/>
-    <w:lsdException w:name="Medium Shading 1" w:uiPriority="63"/>
-    <w:lsdException w:name="Medium Shading 2" w:uiPriority="64"/>
-    <w:lsdException w:name="Medium List 1" w:uiPriority="65"/>
-    <w:lsdException w:name="Medium List 2" w:uiPriority="66"/>
-    <w:lsdException w:name="Medium Grid 1" w:uiPriority="67"/>
-    <w:lsdException w:name="Medium Grid 2" w:uiPriority="68"/>
-    <w:lsdException w:name="Medium Grid 3" w:uiPriority="69"/>
-    <w:lsdException w:name="Dark List" w:uiPriority="70"/>
-    <w:lsdException w:name="Colorful Shading" w:uiPriority="71"/>
-    <w:lsdException w:name="Colorful List" w:uiPriority="72"/>
-    <w:lsdException w:name="Colorful Grid" w:uiPriority="73"/>
-    <w:lsdException w:name="Light Shading Accent 1" w:uiPriority="60"/>
-    <w:lsdException w:name="Light List Accent 1" w:uiPriority="61"/>
-    <w:lsdException w:name="Light Grid Accent 1" w:uiPriority="62"/>
-    <w:lsdException w:name="Medium Shading 1 Accent 1" w:uiPriority="63"/>
-    <w:lsdException w:name="Medium Shading 2 Accent 1" w:uiPriority="64"/>
-    <w:lsdException w:name="Medium List 1 Accent 1" w:uiPriority="65"/>
-    <w:lsdException w:name="Revision" w:semiHidden="1"/>
-    <w:lsdException w:name="List Paragraph" w:semiHidden="1" w:uiPriority="34" w:qFormat="1"/>
-    <w:lsdException w:name="Quote" w:semiHidden="1" w:uiPriority="29" w:qFormat="1"/>
-    <w:lsdException w:name="Intense Quote" w:semiHidden="1" w:uiPriority="30" w:qFormat="1"/>
-    <w:lsdException w:name="Medium List 2 Accent 1" w:uiPriority="66"/>
-    <w:lsdException w:name="Medium Grid 1 Accent 1" w:uiPriority="67"/>
-    <w:lsdException w:name="Medium Grid 2 Accent 1" w:uiPriority="68"/>
-    <w:lsdException w:name="Medium Grid 3 Accent 1" w:uiPriority="69"/>
-    <w:lsdException w:name="Dark List Accent 1" w:uiPriority="70"/>
-    <w:lsdException w:name="Colorful Shading Accent 1" w:uiPriority="71"/>
-    <w:lsdException w:name="Colorful List Accent 1" w:uiPriority="72"/>
-    <w:lsdException w:name="Colorful Grid Accent 1" w:uiPriority="73"/>
-    <w:lsdException w:name="Light Shading Accent 2" w:uiPriority="60"/>
-    <w:lsdException w:name="Light List Accent 2" w:uiPriority="61"/>
-    <w:lsdException w:name="Light Grid Accent 2" w:uiPriority="62"/>
-    <w:lsdException w:name="Medium Shading 1 Accent 2" w:uiPriority="63"/>
-    <w:lsdException w:name="Medium Shading 2 Accent 2" w:uiPriority="64"/>
-    <w:lsdException w:name="Medium List 1 Accent 2" w:uiPriority="65"/>
-    <w:lsdException w:name="Medium List 2 Accent 2" w:uiPriority="66"/>
-    <w:lsdException w:name="Medium Grid 1 Accent 2" w:uiPriority="67"/>
-    <w:lsdException w:name="Medium Grid 2 Accent 2" w:uiPriority="68"/>
-    <w:lsdException w:name="Medium Grid 3 Accent 2" w:uiPriority="69"/>
-    <w:lsdException w:name="Dark List Accent 2" w:uiPriority="70"/>
-    <w:lsdException w:name="Colorful Shading Accent 2" w:uiPriority="71"/>
-    <w:lsdException w:name="Colorful List Accent 2" w:uiPriority="72"/>
-    <w:lsdException w:name="Colorful Grid Accent 2" w:uiPriority="73"/>
-    <w:lsdException w:name="Light Shading Accent 3" w:uiPriority="60"/>
-    <w:lsdException w:name="Light List Accent 3" w:uiPriority="61"/>
-    <w:lsdException w:name="Light Grid Accent 3" w:uiPriority="62"/>
-    <w:lsdException w:name="Medium Shading 1 Accent 3" w:uiPriority="63"/>
-    <w:lsdException w:name="Medium Shading 2 Accent 3" w:uiPriority="64"/>
-    <w:lsdException w:name="Medium List 1 Accent 3" w:uiPriority="65"/>
-    <w:lsdException w:name="Medium List 2 Accent 3" w:uiPriority="66"/>
-    <w:lsdException w:name="Medium Grid 1 Accent 3" w:uiPriority="67"/>
-    <w:lsdException w:name="Medium Grid 2 Accent 3" w:uiPriority="68"/>
-    <w:lsdException w:name="Medium Grid 3 Accent 3" w:uiPriority="69"/>
-    <w:lsdException w:name="Dark List Accent 3" w:uiPriority="70"/>
-    <w:lsdException w:name="Colorful Shading Accent 3" w:uiPriority="71"/>
-    <w:lsdException w:name="Colorful List Accent 3" w:uiPriority="72"/>
-    <w:lsdException w:name="Colorful Grid Accent 3" w:uiPriority="73"/>
-    <w:lsdException w:name="Light Shading Accent 4" w:uiPriority="60"/>
-    <w:lsdException w:name="Light List Accent 4" w:uiPriority="61"/>
-    <w:lsdException w:name="Light Grid Accent 4" w:uiPriority="62"/>
-    <w:lsdException w:name="Medium Shading 1 Accent 4" w:uiPriority="63"/>
-    <w:lsdException w:name="Medium Shading 2 Accent 4" w:uiPriority="64"/>
-    <w:lsdException w:name="Medium List 1 Accent 4" w:uiPriority="65"/>
-    <w:lsdException w:name="Medium List 2 Accent 4" w:uiPriority="66"/>
-    <w:lsdException w:name="Medium Grid 1 Accent 4" w:uiPriority="67"/>
-    <w:lsdException w:name="Medium Grid 2 Accent 4" w:uiPriority="68"/>
-    <w:lsdException w:name="Medium Grid 3 Accent 4" w:uiPriority="69"/>
-    <w:lsdException w:name="Dark List Accent 4" w:uiPriority="70"/>
-    <w:lsdException w:name="Colorful Shading Accent 4" w:uiPriority="71"/>
-    <w:lsdException w:name="Colorful List Accent 4" w:uiPriority="72"/>
-    <w:lsdException w:name="Colorful Grid Accent 4" w:uiPriority="73"/>
-    <w:lsdException w:name="Light Shading Accent 5" w:uiPriority="60"/>
-    <w:lsdException w:name="Light List Accent 5" w:uiPriority="61"/>
-    <w:lsdException w:name="Light Grid Accent 5" w:uiPriority="62"/>
-    <w:lsdException w:name="Medium Shading 1 Accent 5" w:uiPriority="63"/>
-    <w:lsdException w:name="Medium Shading 2 Accent 5" w:uiPriority="64"/>
-    <w:lsdException w:name="Medium List 1 Accent 5" w:uiPriority="65"/>
-    <w:lsdException w:name="Medium List 2 Accent 5" w:uiPriority="66"/>
-    <w:lsdException w:name="Medium Grid 1 Accent 5" w:uiPriority="67"/>
-    <w:lsdException w:name="Medium Grid 2 Accent 5" w:uiPriority="68"/>
-    <w:lsdException w:name="Medium Grid 3 Accent 5" w:uiPriority="69"/>
-    <w:lsdException w:name="Dark List Accent 5" w:uiPriority="70"/>
-    <w:lsdException w:name="Colorful Shading Accent 5" w:uiPriority="71"/>
-    <w:lsdException w:name="Colorful List Accent 5" w:uiPriority="72"/>
-    <w:lsdException w:name="Colorful Grid Accent 5" w:uiPriority="73"/>
-    <w:lsdException w:name="Light Shading Accent 6" w:uiPriority="60"/>
-    <w:lsdException w:name="Light List Accent 6" w:uiPriority="61"/>
-    <w:lsdException w:name="Light Grid Accent 6" w:uiPriority="62"/>
-    <w:lsdException w:name="Medium Shading 1 Accent 6" w:uiPriority="63"/>
-    <w:lsdException w:name="Medium Shading 2 Accent 6" w:uiPriority="64"/>
-    <w:lsdException w:name="Medium List 1 Accent 6" w:uiPriority="65"/>
-    <w:lsdException w:name="Medium List 2 Accent 6" w:uiPriority="66"/>
-    <w:lsdException w:name="Medium Grid 1 Accent 6" w:uiPriority="67"/>
-    <w:lsdException w:name="Medium Grid 2 Accent 6" w:uiPriority="68"/>
-    <w:lsdException w:name="Medium Grid 3 Accent 6" w:uiPriority="69"/>
-    <w:lsdException w:name="Dark List Accent 6" w:uiPriority="70"/>
-    <w:lsdException w:name="Colorful Shading Accent 6" w:uiPriority="71"/>
-    <w:lsdException w:name="Colorful List Accent 6" w:uiPriority="72"/>
-    <w:lsdException w:name="Colorful Grid Accent 6" w:uiPriority="73"/>
-    <w:lsdException w:name="Subtle Emphasis" w:semiHidden="1" w:uiPriority="19" w:qFormat="1"/>
-    <w:lsdException w:name="Intense Emphasis" w:semiHidden="1" w:uiPriority="21" w:qFormat="1"/>
-    <w:lsdException w:name="Subtle Reference" w:semiHidden="1" w:uiPriority="31" w:qFormat="1"/>
-    <w:lsdException w:name="Intense Reference" w:semiHidden="1" w:uiPriority="32" w:qFormat="1"/>
-    <w:lsdException w:name="Book Title" w:semiHidden="1" w:uiPriority="33" w:qFormat="1"/>
-    <w:lsdException w:name="Bibliography" w:semiHidden="1" w:uiPriority="37" w:unhideWhenUsed="1"/>
-    <w:lsdException w:name="TOC Heading" w:semiHidden="1" w:uiPriority="39" w:unhideWhenUsed="1" w:qFormat="1"/>
-    <w:lsdException w:name="Plain Table 1" w:uiPriority="40"/>
-    <w:lsdException w:name="Plain Table 2" w:uiPriority="41"/>
-    <w:lsdException w:name="Plain Table 3" w:uiPriority="42"/>
-    <w:lsdException w:name="Plain Table 4" w:uiPriority="43"/>
-    <w:lsdException w:name="Plain Table 5" w:uiPriority="44"/>
-    <w:lsdException w:name="Grid Table Light" w:uiPriority="45"/>
-    <w:lsdException w:name="Grid Table 1 Light" w:uiPriority="46"/>
-    <w:lsdException w:name="Grid Table 2" w:uiPriority="47"/>
-    <w:lsdException w:name="Grid Table 3" w:uiPriority="48"/>
-    <w:lsdException w:name="Grid Table 4" w:uiPriority="49"/>
-    <w:lsdException w:name="Grid Table 5 Dark" w:uiPriority="50"/>
-    <w:lsdException w:name="Grid Table 6 Colorful" w:uiPriority="51"/>
-    <w:lsdException w:name="Grid Table 7 Colorful" w:uiPriority="52"/>
-    <w:lsdException w:name="Grid Table 1 Light Accent 1" w:uiPriority="46"/>
-    <w:lsdException w:name="Grid Table 2 Accent 1" w:uiPriority="47"/>
-    <w:lsdException w:name="Grid Table 3 Accent 1" w:uiPriority="48"/>
-    <w:lsdException w:name="Grid Table 4 Accent 1" w:uiPriority="49"/>
-    <w:lsdException w:name="Grid Table 5 Dark Accent 1" w:uiPriority="50"/>
-    <w:lsdException w:name="Grid Table 6 Colorful Accent 1" w:uiPriority="51"/>
-    <w:lsdException w:name="Grid Table 7 Colorful Accent 1" w:uiPriority="52"/>
-    <w:lsdException w:name="Grid Table 1 Light Accent 2" w:uiPriority="46"/>
-    <w:lsdException w:name="Grid Table 2 Accent 2" w:uiPriority="47"/>
-    <w:lsdException w:name="Grid Table 3 Accent 2" w:uiPriority="48"/>
-    <w:lsdException w:name="Grid Table 4 Accent 2" w:uiPriority="49"/>
-    <w:lsdException w:name="Grid Table 5 Dark Accent 2" w:uiPriority="50"/>
-    <w:lsdException w:name="Grid Table 6 Colorful Accent 2" w:uiPriority="51"/>
-    <w:lsdException w:name="Grid Table 7 Colorful Accent 2" w:uiPriority="52"/>
-    <w:lsdException w:name="Grid Table 1 Light Accent 3" w:uiPriority="46"/>
-    <w:lsdException w:name="Grid Table 2 Accent 3" w:uiPriority="47"/>
-    <w:lsdException w:name="Grid Table 3 Accent 3" w:uiPriority="48"/>
-    <w:lsdException w:name="Grid Table 4 Accent 3" w:uiPriority="49"/>
-    <w:lsdException w:name="Grid Table 5 Dark Accent 3" w:uiPriority="50"/>
-    <w:lsdException w:name="Grid Table 6 Colorful Accent 3" w:uiPriority="51"/>
-    <w:lsdException w:name="Grid Table 7 Colorful Accent 3" w:uiPriority="52"/>
-    <w:lsdException w:name="Grid Table 1 Light Accent 4" w:uiPriority="46"/>
-    <w:lsdException w:name="Grid Table 2 Accent 4" w:uiPriority="47"/>
-    <w:lsdException w:name="Grid Table 3 Accent 4" w:uiPriority="48"/>
-    <w:lsdException w:name="Grid Table 4 Accent 4" w:uiPriority="49"/>
-    <w:lsdException w:name="Grid Table 5 Dark Accent 4" w:uiPriority="50"/>
-    <w:lsdException w:name="Grid Table 6 Colorful Accent 4" w:uiPriority="51"/>
-    <w:lsdException w:name="Grid Table 7 Colorful Accent 4" w:uiPriority="52"/>
-    <w:lsdException w:name="Grid Table 1 Light Accent 5" w:uiPriority="46"/>
-    <w:lsdException w:name="Grid Table 2 Accent 5" w:uiPriority="47"/>
-    <w:lsdException w:name="Grid Table 3 Accent 5" w:uiPriority="48"/>
-    <w:lsdException w:name="Grid Table 4 Accent 5" w:uiPriority="49"/>
-    <w:lsdException w:name="Grid Table 5 Dark Accent 5" w:uiPriority="50"/>
-    <w:lsdException w:name="Grid Table 6 Colorful Accent 5" w:uiPriority="51"/>
-    <w:lsdException w:name="Grid Table 7 Colorful Accent 5" w:uiPriority="52"/>
-    <w:lsdException w:name="Grid Table 1 Light Accent 6" w:uiPriority="46"/>
-    <w:lsdException w:name="Grid Table 2 Accent 6" w:uiPriority="47"/>
-    <w:lsdException w:name="Grid Table 3 Accent 6" w:uiPriority="48"/>
-    <w:lsdException w:name="Grid Table 4 Accent 6" w:uiPriority="49"/>
-    <w:lsdException w:name="Grid Table 5 Dark Accent 6" w:uiPriority="50"/>
-    <w:lsdException w:name="Grid Table 6 Colorful Accent 6" w:uiPriority="51"/>
-    <w:lsdException w:name="Grid Table 7 Colorful Accent 6" w:uiPriority="52"/>
-    <w:lsdException w:name="List Table 1 Light" w:uiPriority="46"/>
-    <w:lsdException w:name="List Table 2" w:uiPriority="47"/>
-    <w:lsdException w:name="List Table 3" w:uiPriority="48"/>
-    <w:lsdException w:name="List Table 4" w:uiPriority="49"/>
-    <w:lsdException w:name="List Table 5 Dark" w:uiPriority="50"/>
-    <w:lsdException w:name="List Table 6 Colorful" w:uiPriority="51"/>
-    <w:lsdException w:name="List Table 7 Colorful" w:uiPriority="52"/>
-    <w:lsdException w:name="List Table 1 Light Accent 1" w:uiPriority="46"/>
-    <w:lsdException w:name="List Table 2 Accent 1" w:uiPriority="47"/>
-    <w:lsdException w:name="List Table 3 Accent 1" w:uiPriority="48"/>
-    <w:lsdException w:name="List Table 4 Accent 1" w:uiPriority="49"/>
-    <w:lsdException w:name="List Table 5 Dark Accent 1" w:uiPriority="50"/>
-    <w:lsdException w:name="List Table 6 Colorful Accent 1" w:uiPriority="51"/>
-    <w:lsdException w:name="List Table 7 Colorful Accent 1" w:uiPriority="52"/>
-    <w:lsdException w:name="List Table 1 Light Accent 2" w:uiPriority="46"/>
-    <w:lsdException w:name="List Table 2 Accent 2" w:uiPriority="47"/>
-    <w:lsdException w:name="List Table 3 Accent 2" w:uiPriority="48"/>
-    <w:lsdException w:name="List Table 4 Accent 2" w:uiPriority="49"/>
-    <w:lsdException w:name="List Table 5 Dark Accent 2" w:uiPriority="50"/>
-    <w:lsdException w:name="List Table 6 Colorful Accent 2" w:uiPriority="51"/>
-    <w:lsdException w:name="List Table 7 Colorful Accent 2" w:uiPriority="52"/>
-    <w:lsdException w:name="List Table 1 Light Accent 3" w:uiPriority="46"/>
-    <w:lsdException w:name="List Table 2 Accent 3" w:uiPriority="47"/>
-    <w:lsdException w:name="List Table 3 Accent 3" w:uiPriority="48"/>
-    <w:lsdException w:name="List Table 4 Accent 3" w:uiPriority="49"/>
-    <w:lsdException w:name="List Table 5 Dark Accent 3" w:uiPriority="50"/>
-    <w:lsdException w:name="List Table 6 Colorful Accent 3" w:uiPriority="51"/>
-    <w:lsdException w:name="List Table 7 Colorful Accent 3" w:uiPriority="52"/>
-    <w:lsdException w:name="List Table 1 Light Accent 4" w:uiPriority="46"/>
-    <w:lsdException w:name="List Table 2 Accent 4" w:uiPriority="47"/>
-    <w:lsdException w:name="List Table 3 Accent 4" w:uiPriority="48"/>
-    <w:lsdException w:name="List Table 4 Accent 4" w:uiPriority="49"/>
-    <w:lsdException w:name="List Table 5 Dark Accent 4" w:uiPriority="50"/>
-    <w:lsdException w:name="List Table 6 Colorful Accent 4" w:uiPriority="51"/>
-    <w:lsdException w:name="List Table 7 Colorful Accent 4" w:uiPriority="52"/>
-    <w:lsdException w:name="List Table 1 Light Accent 5" w:uiPriority="46"/>
-    <w:lsdException w:name="List Table 2 Accent 5" w:uiPriority="47"/>
-    <w:lsdException w:name="List Table 3 Accent 5" w:uiPriority="48"/>
-    <w:lsdException w:name="List Table 4 Accent 5" w:uiPriority="49"/>
-    <w:lsdException w:name="List Table 5 Dark Accent 5" w:uiPriority="50"/>
-    <w:lsdException w:name="List Table 6 Colorful Accent 5" w:uiPriority="51"/>
-    <w:lsdException w:name="List Table 7 Colorful Accent 5" w:uiPriority="52"/>
-    <w:lsdException w:name="List Table 1 Light Accent 6" w:uiPriority="46"/>
-    <w:lsdException w:name="List Table 2 Accent 6" w:uiPriority="47"/>
-    <w:lsdException w:name="List Table 3 Accent 6" w:uiPriority="48"/>
-    <w:lsdException w:name="List Table 4 Accent 6" w:uiPriority="49"/>
-    <w:lsdException w:name="List Table 5 Dark Accent 6" w:uiPriority="50"/>
-    <w:lsdException w:name="List Table 6 Colorful Accent 6" w:uiPriority="51"/>
-    <w:lsdException w:name="List Table 7 Colorful Accent 6" w:uiPriority="52"/>
-    <w:lsdException w:name="Mention" w:semiHidden="1" w:unhideWhenUsed="1"/>
-    <w:lsdException w:name="Smart Hyperlink" w:semiHidden="1" w:unhideWhenUsed="1"/>
-    <w:lsdException w:name="Hashtag" w:semiHidden="1" w:unhideWhenUsed="1"/>
-    <w:lsdException w:name="Unresolved Mention" w:semiHidden="1" w:unhideWhenUsed="1"/>
-    <w:lsdException w:name="Smart Link" w:semiHidden="1" w:unhideWhenUsed="1"/>
+  <w:latentStyles w:defLockedState="0" w:defUIPriority="99" w:defSemiHidden="1" w:defUnhideWhenUsed="1" w:defQFormat="0" w:count="267">
+    <w:lsdException w:name="Normal" w:semiHidden="0" w:uiPriority="0" w:unhideWhenUsed="0" w:qFormat="1"/>
+    <w:lsdException w:name="heading 1" w:semiHidden="0" w:uiPriority="1" w:unhideWhenUsed="0" w:qFormat="1"/>
+    <w:lsdException w:name="heading 2" w:uiPriority="1" w:qFormat="1"/>
+    <w:lsdException w:name="heading 3" w:uiPriority="1" w:qFormat="1"/>
+    <w:lsdException w:name="heading 4" w:uiPriority="18" w:qFormat="1"/>
+    <w:lsdException w:name="heading 5" w:uiPriority="18" w:qFormat="1"/>
+    <w:lsdException w:name="heading 6" w:uiPriority="18" w:qFormat="1"/>
+    <w:lsdException w:name="heading 7" w:uiPriority="18" w:qFormat="1"/>
+    <w:lsdException w:name="heading 8" w:uiPriority="18" w:qFormat="1"/>
+    <w:lsdException w:name="heading 9" w:uiPriority="18" w:qFormat="1"/>
+    <w:lsdException w:name="toc 1" w:uiPriority="39"/>
+    <w:lsdException w:name="toc 2" w:uiPriority="39"/>
+    <w:lsdException w:name="toc 3" w:uiPriority="39"/>
+    <w:lsdException w:name="toc 4" w:uiPriority="39"/>
+    <w:lsdException w:name="toc 5" w:uiPriority="39"/>
+    <w:lsdException w:name="toc 6" w:uiPriority="39"/>
+    <w:lsdException w:name="toc 7" w:uiPriority="39"/>
+    <w:lsdException w:name="toc 8" w:uiPriority="39"/>
+    <w:lsdException w:name="toc 9" w:uiPriority="39"/>
+    <w:lsdException w:name="header" w:uiPriority="2" w:qFormat="1"/>
+    <w:lsdException w:name="footer" w:qFormat="1"/>
+    <w:lsdException w:name="caption" w:uiPriority="35" w:qFormat="1"/>
+    <w:lsdException w:name="Title" w:semiHidden="0" w:uiPriority="10" w:unhideWhenUsed="0" w:qFormat="1"/>
+    <w:lsdException w:name="Closing" w:uiPriority="0" w:qFormat="1"/>
+    <w:lsdException w:name="Signature" w:qFormat="1"/>
+    <w:lsdException w:name="Default Paragraph Font" w:uiPriority="1"/>
+    <w:lsdException w:name="Body Text" w:uiPriority="1" w:qFormat="1"/>
+    <w:lsdException w:name="Subtitle" w:uiPriority="11" w:qFormat="1"/>
+    <w:lsdException w:name="Salutation" w:qFormat="1"/>
+    <w:lsdException w:name="Date" w:qFormat="1"/>
+    <w:lsdException w:name="Strong" w:uiPriority="1" w:unhideWhenUsed="0" w:qFormat="1"/>
+    <w:lsdException w:name="Emphasis" w:uiPriority="20" w:unhideWhenUsed="0" w:qFormat="1"/>
+    <w:lsdException w:name="Table Grid" w:semiHidden="0" w:uiPriority="59" w:unhideWhenUsed="0"/>
+    <w:lsdException w:name="Placeholder Text" w:unhideWhenUsed="0"/>
+    <w:lsdException w:name="No Spacing" w:uiPriority="1" w:qFormat="1"/>
+    <w:lsdException w:name="Light Shading" w:semiHidden="0" w:uiPriority="60" w:unhideWhenUsed="0"/>
+    <w:lsdException w:name="Light List" w:semiHidden="0" w:uiPriority="61" w:unhideWhenUsed="0"/>
+    <w:lsdException w:name="Light Grid" w:semiHidden="0" w:uiPriority="62" w:unhideWhenUsed="0"/>
+    <w:lsdException w:name="Medium Shading 1" w:semiHidden="0" w:uiPriority="63" w:unhideWhenUsed="0"/>
+    <w:lsdException w:name="Medium Shading 2" w:semiHidden="0" w:uiPriority="64" w:unhideWhenUsed="0"/>
+    <w:lsdException w:name="Medium List 1" w:semiHidden="0" w:uiPriority="65" w:unhideWhenUsed="0"/>
+    <w:lsdException w:name="Medium List 2" w:semiHidden="0" w:uiPriority="66" w:unhideWhenUsed="0"/>
+    <w:lsdException w:name="Medium Grid 1" w:semiHidden="0" w:uiPriority="67" w:unhideWhenUsed="0"/>
+    <w:lsdException w:name="Medium Grid 2" w:semiHidden="0" w:uiPriority="68" w:unhideWhenUsed="0"/>
+    <w:lsdException w:name="Medium Grid 3" w:semiHidden="0" w:uiPriority="69" w:unhideWhenUsed="0"/>
+    <w:lsdException w:name="Dark List" w:semiHidden="0" w:uiPriority="70" w:unhideWhenUsed="0"/>
+    <w:lsdException w:name="Colorful Shading" w:semiHidden="0" w:uiPriority="71" w:unhideWhenUsed="0"/>
+    <w:lsdException w:name="Colorful List" w:semiHidden="0" w:uiPriority="72" w:unhideWhenUsed="0"/>
+    <w:lsdException w:name="Colorful Grid" w:semiHidden="0" w:uiPriority="73" w:unhideWhenUsed="0"/>
+    <w:lsdException w:name="Light Shading Accent 1" w:semiHidden="0" w:uiPriority="60" w:unhideWhenUsed="0"/>
+    <w:lsdException w:name="Light List Accent 1" w:semiHidden="0" w:uiPriority="61" w:unhideWhenUsed="0"/>
+    <w:lsdException w:name="Light Grid Accent 1" w:semiHidden="0" w:uiPriority="62" w:unhideWhenUsed="0"/>
+    <w:lsdException w:name="Medium Shading 1 Accent 1" w:semiHidden="0" w:uiPriority="63" w:unhideWhenUsed="0"/>
+    <w:lsdException w:name="Medium Shading 2 Accent 1" w:semiHidden="0" w:uiPriority="64" w:unhideWhenUsed="0"/>
+    <w:lsdException w:name="Medium List 1 Accent 1" w:semiHidden="0" w:uiPriority="65" w:unhideWhenUsed="0"/>
+    <w:lsdException w:name="Revision" w:unhideWhenUsed="0"/>
+    <w:lsdException w:name="List Paragraph" w:uiPriority="34" w:unhideWhenUsed="0" w:qFormat="1"/>
+    <w:lsdException w:name="Quote" w:uiPriority="29" w:unhideWhenUsed="0" w:qFormat="1"/>
+    <w:lsdException w:name="Intense Quote" w:uiPriority="30" w:unhideWhenUsed="0" w:qFormat="1"/>
+    <w:lsdException w:name="Medium List 2 Accent 1" w:semiHidden="0" w:uiPriority="66" w:unhideWhenUsed="0"/>
+    <w:lsdException w:name="Medium Grid 1 Accent 1" w:semiHidden="0" w:uiPriority="67" w:unhideWhenUsed="0"/>
+    <w:lsdException w:name="Medium Grid 2 Accent 1" w:semiHidden="0" w:uiPriority="68" w:unhideWhenUsed="0"/>
+    <w:lsdException w:name="Medium Grid 3 Accent 1" w:semiHidden="0" w:uiPriority="69" w:unhideWhenUsed="0"/>
+    <w:lsdException w:name="Dark List Accent 1" w:semiHidden="0" w:uiPriority="70" w:unhideWhenUsed="0"/>
+    <w:lsdException w:name="Colorful Shading Accent 1" w:semiHidden="0" w:uiPriority="71" w:unhideWhenUsed="0"/>
+    <w:lsdException w:name="Colorful List Accent 1" w:semiHidden="0" w:uiPriority="72" w:unhideWhenUsed="0"/>
+    <w:lsdException w:name="Colorful Grid Accent 1" w:semiHidden="0" w:uiPriority="73" w:unhideWhenUsed="0"/>
+    <w:lsdException w:name="Light Shading Accent 2" w:semiHidden="0" w:uiPriority="60" w:unhideWhenUsed="0"/>
+    <w:lsdException w:name="Light List Accent 2" w:semiHidden="0" w:uiPriority="61" w:unhideWhenUsed="0"/>
+    <w:lsdException w:name="Light Grid Accent 2" w:semiHidden="0" w:uiPriority="62" w:unhideWhenUsed="0"/>
+    <w:lsdException w:name="Medium Shading 1 Accent 2" w:semiHidden="0" w:uiPriority="63" w:unhideWhenUsed="0"/>
+    <w:lsdException w:name="Medium Shading 2 Accent 2" w:semiHidden="0" w:uiPriority="64" w:unhideWhenUsed="0"/>
+    <w:lsdException w:name="Medium List 1 Accent 2" w:semiHidden="0" w:uiPriority="65" w:unhideWhenUsed="0"/>
+    <w:lsdException w:name="Medium List 2 Accent 2" w:semiHidden="0" w:uiPriority="66" w:unhideWhenUsed="0"/>
+    <w:lsdException w:name="Medium Grid 1 Accent 2" w:semiHidden="0" w:uiPriority="67" w:unhideWhenUsed="0"/>
+    <w:lsdException w:name="Medium Grid 2 Accent 2" w:semiHidden="0" w:uiPriority="68" w:unhideWhenUsed="0"/>
+    <w:lsdException w:name="Medium Grid 3 Accent 2" w:semiHidden="0" w:uiPriority="69" w:unhideWhenUsed="0"/>
+    <w:lsdException w:name="Dark List Accent 2" w:semiHidden="0" w:uiPriority="70" w:unhideWhenUsed="0"/>
+    <w:lsdException w:name="Colorful Shading Accent 2" w:semiHidden="0" w:uiPriority="71" w:unhideWhenUsed="0"/>
+    <w:lsdException w:name="Colorful List Accent 2" w:semiHidden="0" w:uiPriority="72" w:unhideWhenUsed="0"/>
+    <w:lsdException w:name="Colorful Grid Accent 2" w:semiHidden="0" w:uiPriority="73" w:unhideWhenUsed="0"/>
+    <w:lsdException w:name="Light Shading Accent 3" w:semiHidden="0" w:uiPriority="60" w:unhideWhenUsed="0"/>
+    <w:lsdException w:name="Light List Accent 3" w:semiHidden="0" w:uiPriority="61" w:unhideWhenUsed="0"/>
+    <w:lsdException w:name="Light Grid Accent 3" w:semiHidden="0" w:uiPriority="62" w:unhideWhenUsed="0"/>
+    <w:lsdException w:name="Medium Shading 1 Accent 3" w:semiHidden="0" w:uiPriority="63" w:unhideWhenUsed="0"/>
+    <w:lsdException w:name="Medium Shading 2 Accent 3" w:semiHidden="0" w:uiPriority="64" w:unhideWhenUsed="0"/>
+    <w:lsdException w:name="Medium List 1 Accent 3" w:semiHidden="0" w:uiPriority="65" w:unhideWhenUsed="0"/>
+    <w:lsdException w:name="Medium List 2 Accent 3" w:semiHidden="0" w:uiPriority="66" w:unhideWhenUsed="0"/>
+    <w:lsdException w:name="Medium Grid 1 Accent 3" w:semiHidden="0" w:uiPriority="67" w:unhideWhenUsed="0"/>
+    <w:lsdException w:name="Medium Grid 2 Accent 3" w:semiHidden="0" w:uiPriority="68" w:unhideWhenUsed="0"/>
+    <w:lsdException w:name="Medium Grid 3 Accent 3" w:semiHidden="0" w:uiPriority="69" w:unhideWhenUsed="0"/>
+    <w:lsdException w:name="Dark List Accent 3" w:semiHidden="0" w:uiPriority="70" w:unhideWhenUsed="0"/>
+    <w:lsdException w:name="Colorful Shading Accent 3" w:semiHidden="0" w:uiPriority="71" w:unhideWhenUsed="0"/>
+    <w:lsdException w:name="Colorful List Accent 3" w:semiHidden="0" w:uiPriority="72" w:unhideWhenUsed="0"/>
+    <w:lsdException w:name="Colorful Grid Accent 3" w:semiHidden="0" w:uiPriority="73" w:unhideWhenUsed="0"/>
+    <w:lsdException w:name="Light Shading Accent 4" w:semiHidden="0" w:uiPriority="60" w:unhideWhenUsed="0"/>
+    <w:lsdException w:name="Light List Accent 4" w:semiHidden="0" w:uiPriority="61" w:unhideWhenUsed="0"/>
+    <w:lsdException w:name="Light Grid Accent 4" w:semiHidden="0" w:uiPriority="62" w:unhideWhenUsed="0"/>
+    <w:lsdException w:name="Medium Shading 1 Accent 4" w:semiHidden="0" w:uiPriority="63" w:unhideWhenUsed="0"/>
+    <w:lsdException w:name="Medium Shading 2 Accent 4" w:semiHidden="0" w:uiPriority="64" w:unhideWhenUsed="0"/>
+    <w:lsdException w:name="Medium List 1 Accent 4" w:semiHidden="0" w:uiPriority="65" w:unhideWhenUsed="0"/>
+    <w:lsdException w:name="Medium List 2 Accent 4" w:semiHidden="0" w:uiPriority="66" w:unhideWhenUsed="0"/>
+    <w:lsdException w:name="Medium Grid 1 Accent 4" w:semiHidden="0" w:uiPriority="67" w:unhideWhenUsed="0"/>
+    <w:lsdException w:name="Medium Grid 2 Accent 4" w:semiHidden="0" w:uiPriority="68" w:unhideWhenUsed="0"/>
+    <w:lsdException w:name="Medium Grid 3 Accent 4" w:semiHidden="0" w:uiPriority="69" w:unhideWhenUsed="0"/>
+    <w:lsdException w:name="Dark List Accent 4" w:semiHidden="0" w:uiPriority="70" w:unhideWhenUsed="0"/>
+    <w:lsdException w:name="Colorful Shading Accent 4" w:semiHidden="0" w:uiPriority="71" w:unhideWhenUsed="0"/>
+    <w:lsdException w:name="Colorful List Accent 4" w:semiHidden="0" w:uiPriority="72" w:unhideWhenUsed="0"/>
+    <w:lsdException w:name="Colorful Grid Accent 4" w:semiHidden="0" w:uiPriority="73" w:unhideWhenUsed="0"/>
+    <w:lsdException w:name="Light Shading Accent 5" w:semiHidden="0" w:uiPriority="60" w:unhideWhenUsed="0"/>
+    <w:lsdException w:name="Light List Accent 5" w:semiHidden="0" w:uiPriority="61" w:unhideWhenUsed="0"/>
+    <w:lsdException w:name="Light Grid Accent 5" w:semiHidden="0" w:uiPriority="62" w:unhideWhenUsed="0"/>
+    <w:lsdException w:name="Medium Shading 1 Accent 5" w:semiHidden="0" w:uiPriority="63" w:unhideWhenUsed="0"/>
+    <w:lsdException w:name="Medium Shading 2 Accent 5" w:semiHidden="0" w:uiPriority="64" w:unhideWhenUsed="0"/>
+    <w:lsdException w:name="Medium List 1 Accent 5" w:semiHidden="0" w:uiPriority="65" w:unhideWhenUsed="0"/>
+    <w:lsdException w:name="Medium List 2 Accent 5" w:semiHidden="0" w:uiPriority="66" w:unhideWhenUsed="0"/>
+    <w:lsdException w:name="Medium Grid 1 Accent 5" w:semiHidden="0" w:uiPriority="67" w:unhideWhenUsed="0"/>
+    <w:lsdException w:name="Medium Grid 2 Accent 5" w:semiHidden="0" w:uiPriority="68" w:unhideWhenUsed="0"/>
+    <w:lsdException w:name="Medium Grid 3 Accent 5" w:semiHidden="0" w:uiPriority="69" w:unhideWhenUsed="0"/>
+    <w:lsdException w:name="Dark List Accent 5" w:semiHidden="0" w:uiPriority="70" w:unhideWhenUsed="0"/>
+    <w:lsdException w:name="Colorful Shading Accent 5" w:semiHidden="0" w:uiPriority="71" w:unhideWhenUsed="0"/>
+    <w:lsdException w:name="Colorful List Accent 5" w:semiHidden="0" w:uiPriority="72" w:unhideWhenUsed="0"/>
+    <w:lsdException w:name="Colorful Grid Accent 5" w:semiHidden="0" w:uiPriority="73" w:unhideWhenUsed="0"/>
+    <w:lsdException w:name="Light Shading Accent 6" w:semiHidden="0" w:uiPriority="60" w:unhideWhenUsed="0"/>
+    <w:lsdException w:name="Light List Accent 6" w:semiHidden="0" w:uiPriority="61" w:unhideWhenUsed="0"/>
+    <w:lsdException w:name="Light Grid Accent 6" w:semiHidden="0" w:uiPriority="62" w:unhideWhenUsed="0"/>
+    <w:lsdException w:name="Medium Shading 1 Accent 6" w:semiHidden="0" w:uiPriority="63" w:unhideWhenUsed="0"/>
+    <w:lsdException w:name="Medium Shading 2 Accent 6" w:semiHidden="0" w:uiPriority="64" w:unhideWhenUsed="0"/>
+    <w:lsdException w:name="Medium List 1 Accent 6" w:semiHidden="0" w:uiPriority="65" w:unhideWhenUsed="0"/>
+    <w:lsdException w:name="Medium List 2 Accent 6" w:semiHidden="0" w:uiPriority="66" w:unhideWhenUsed="0"/>
+    <w:lsdException w:name="Medium Grid 1 Accent 6" w:semiHidden="0" w:uiPriority="67" w:unhideWhenUsed="0"/>
+    <w:lsdException w:name="Medium Grid 2 Accent 6" w:semiHidden="0" w:uiPriority="68" w:unhideWhenUsed="0"/>
+    <w:lsdException w:name="Medium Grid 3 Accent 6" w:semiHidden="0" w:uiPriority="69" w:unhideWhenUsed="0"/>
+    <w:lsdException w:name="Dark List Accent 6" w:semiHidden="0" w:uiPriority="70" w:unhideWhenUsed="0"/>
+    <w:lsdException w:name="Colorful Shading Accent 6" w:semiHidden="0" w:uiPriority="71" w:unhideWhenUsed="0"/>
+    <w:lsdException w:name="Colorful List Accent 6" w:semiHidden="0" w:uiPriority="72" w:unhideWhenUsed="0"/>
+    <w:lsdException w:name="Colorful Grid Accent 6" w:semiHidden="0" w:uiPriority="73" w:unhideWhenUsed="0"/>
+    <w:lsdException w:name="Subtle Emphasis" w:uiPriority="19" w:unhideWhenUsed="0" w:qFormat="1"/>
+    <w:lsdException w:name="Intense Emphasis" w:uiPriority="21" w:unhideWhenUsed="0" w:qFormat="1"/>
+    <w:lsdException w:name="Subtle Reference" w:uiPriority="31" w:unhideWhenUsed="0" w:qFormat="1"/>
+    <w:lsdException w:name="Intense Reference" w:uiPriority="32" w:unhideWhenUsed="0" w:qFormat="1"/>
+    <w:lsdException w:name="Book Title" w:uiPriority="33" w:unhideWhenUsed="0" w:qFormat="1"/>
+    <w:lsdException w:name="Bibliography" w:uiPriority="37"/>
+    <w:lsdException w:name="TOC Heading" w:uiPriority="39" w:qFormat="1"/>
   </w:latentStyles>
   <w:style w:type="paragraph" w:default="1" w:styleId="a">
     <w:name w:val="Normal"/>
@@ -1029,6 +830,7 @@
     <w:uiPriority w:val="99"/>
     <w:semiHidden/>
     <w:unhideWhenUsed/>
+    <w:qFormat/>
     <w:tblPr>
       <w:tblInd w:w="0" w:type="dxa"/>
       <w:tblCellMar>
@@ -1053,6 +855,7 @@
     <w:uiPriority w:val="9"/>
     <w:unhideWhenUsed/>
     <w:qFormat/>
+    <w:rsid w:val="002306F2"/>
     <w:pPr>
       <w:pageBreakBefore/>
       <w:spacing w:after="360" w:line="240" w:lineRule="auto"/>
@@ -1072,6 +875,7 @@
     <w:uiPriority w:val="9"/>
     <w:unhideWhenUsed/>
     <w:qFormat/>
+    <w:rsid w:val="002306F2"/>
     <w:pPr>
       <w:keepNext/>
       <w:keepLines/>
@@ -1083,7 +887,6 @@
       <w:caps/>
       <w:color w:val="577188" w:themeColor="accent1" w:themeShade="BF"/>
       <w:sz w:val="24"/>
-      <w14:ligatures w14:val="standardContextual"/>
     </w:rPr>
   </w:style>
   <w:style w:type="paragraph" w:customStyle="1" w:styleId="3">
@@ -1094,6 +897,7 @@
     <w:uiPriority w:val="9"/>
     <w:unhideWhenUsed/>
     <w:qFormat/>
+    <w:rsid w:val="002306F2"/>
     <w:pPr>
       <w:keepNext/>
       <w:keepLines/>
@@ -1105,7 +909,6 @@
       <w:b/>
       <w:bCs/>
       <w:color w:val="7E97AD" w:themeColor="accent1"/>
-      <w14:ligatures w14:val="standardContextual"/>
     </w:rPr>
   </w:style>
   <w:style w:type="paragraph" w:customStyle="1" w:styleId="4">
@@ -1117,6 +920,7 @@
     <w:semiHidden/>
     <w:unhideWhenUsed/>
     <w:qFormat/>
+    <w:rsid w:val="002306F2"/>
     <w:pPr>
       <w:keepNext/>
       <w:keepLines/>
@@ -1141,6 +945,7 @@
     <w:semiHidden/>
     <w:unhideWhenUsed/>
     <w:qFormat/>
+    <w:rsid w:val="002306F2"/>
     <w:pPr>
       <w:keepNext/>
       <w:keepLines/>
@@ -1161,6 +966,7 @@
     <w:semiHidden/>
     <w:unhideWhenUsed/>
     <w:qFormat/>
+    <w:rsid w:val="002306F2"/>
     <w:pPr>
       <w:keepNext/>
       <w:keepLines/>
@@ -1183,6 +989,7 @@
     <w:semiHidden/>
     <w:unhideWhenUsed/>
     <w:qFormat/>
+    <w:rsid w:val="002306F2"/>
     <w:pPr>
       <w:keepNext/>
       <w:keepLines/>
@@ -1205,6 +1012,7 @@
     <w:semiHidden/>
     <w:unhideWhenUsed/>
     <w:qFormat/>
+    <w:rsid w:val="002306F2"/>
     <w:pPr>
       <w:keepNext/>
       <w:keepLines/>
@@ -1225,6 +1033,7 @@
     <w:semiHidden/>
     <w:unhideWhenUsed/>
     <w:qFormat/>
+    <w:rsid w:val="002306F2"/>
     <w:pPr>
       <w:keepNext/>
       <w:keepLines/>
@@ -1245,6 +1054,7 @@
     <w:uiPriority w:val="99"/>
     <w:unhideWhenUsed/>
     <w:qFormat/>
+    <w:rsid w:val="002306F2"/>
     <w:pPr>
       <w:spacing w:after="0" w:line="240" w:lineRule="auto"/>
     </w:pPr>
@@ -1254,6 +1064,7 @@
     <w:basedOn w:val="a0"/>
     <w:link w:val="a3"/>
     <w:uiPriority w:val="99"/>
+    <w:rsid w:val="002306F2"/>
     <w:rPr>
       <w:kern w:val="20"/>
     </w:rPr>
@@ -1265,6 +1076,7 @@
     <w:uiPriority w:val="99"/>
     <w:unhideWhenUsed/>
     <w:qFormat/>
+    <w:rsid w:val="002306F2"/>
     <w:pPr>
       <w:pBdr>
         <w:top w:val="single" w:sz="4" w:space="6" w:color="B1C0CD" w:themeColor="accent1" w:themeTint="99"/>
@@ -1279,6 +1091,7 @@
     <w:basedOn w:val="a0"/>
     <w:link w:val="a5"/>
     <w:uiPriority w:val="99"/>
+    <w:rsid w:val="002306F2"/>
     <w:rPr>
       <w:kern w:val="20"/>
     </w:rPr>
@@ -1288,6 +1101,7 @@
     <w:basedOn w:val="a0"/>
     <w:uiPriority w:val="99"/>
     <w:semiHidden/>
+    <w:rsid w:val="002306F2"/>
     <w:rPr>
       <w:color w:val="808080"/>
     </w:rPr>
@@ -1296,10 +1110,12 @@
     <w:name w:val="Table Grid"/>
     <w:basedOn w:val="a1"/>
     <w:uiPriority w:val="59"/>
+    <w:rsid w:val="002306F2"/>
     <w:pPr>
       <w:spacing w:after="0" w:line="240" w:lineRule="auto"/>
     </w:pPr>
     <w:tblPr>
+      <w:tblInd w:w="0" w:type="dxa"/>
       <w:tblBorders>
         <w:top w:val="single" w:sz="4" w:space="0" w:color="auto"/>
         <w:left w:val="single" w:sz="4" w:space="0" w:color="auto"/>
@@ -1308,6 +1124,12 @@
         <w:insideH w:val="single" w:sz="4" w:space="0" w:color="auto"/>
         <w:insideV w:val="single" w:sz="4" w:space="0" w:color="auto"/>
       </w:tblBorders>
+      <w:tblCellMar>
+        <w:top w:w="0" w:type="dxa"/>
+        <w:left w:w="108" w:type="dxa"/>
+        <w:bottom w:w="0" w:type="dxa"/>
+        <w:right w:w="108" w:type="dxa"/>
+      </w:tblCellMar>
     </w:tblPr>
   </w:style>
   <w:style w:type="character" w:customStyle="1" w:styleId="10">
@@ -1315,6 +1137,7 @@
     <w:basedOn w:val="a0"/>
     <w:link w:val="1"/>
     <w:uiPriority w:val="9"/>
+    <w:rsid w:val="002306F2"/>
     <w:rPr>
       <w:rFonts w:asciiTheme="majorHAnsi" w:eastAsiaTheme="majorEastAsia" w:hAnsiTheme="majorHAnsi" w:cstheme="majorBidi"/>
       <w:kern w:val="20"/>
@@ -1326,13 +1149,13 @@
     <w:basedOn w:val="a0"/>
     <w:link w:val="2"/>
     <w:uiPriority w:val="9"/>
+    <w:rsid w:val="002306F2"/>
     <w:rPr>
       <w:rFonts w:asciiTheme="majorHAnsi" w:eastAsiaTheme="majorEastAsia" w:hAnsiTheme="majorHAnsi" w:cstheme="majorBidi"/>
       <w:caps/>
       <w:color w:val="577188" w:themeColor="accent1" w:themeShade="BF"/>
       <w:kern w:val="20"/>
       <w:sz w:val="24"/>
-      <w14:ligatures w14:val="standardContextual"/>
     </w:rPr>
   </w:style>
   <w:style w:type="character" w:customStyle="1" w:styleId="30">
@@ -1340,13 +1163,13 @@
     <w:basedOn w:val="a0"/>
     <w:link w:val="3"/>
     <w:uiPriority w:val="9"/>
+    <w:rsid w:val="002306F2"/>
     <w:rPr>
       <w:rFonts w:asciiTheme="majorHAnsi" w:eastAsiaTheme="majorEastAsia" w:hAnsiTheme="majorHAnsi" w:cstheme="majorBidi"/>
       <w:b/>
       <w:bCs/>
       <w:color w:val="7E97AD" w:themeColor="accent1"/>
       <w:kern w:val="20"/>
-      <w14:ligatures w14:val="standardContextual"/>
     </w:rPr>
   </w:style>
   <w:style w:type="character" w:customStyle="1" w:styleId="40">
@@ -1355,6 +1178,7 @@
     <w:link w:val="4"/>
     <w:uiPriority w:val="9"/>
     <w:semiHidden/>
+    <w:rsid w:val="002306F2"/>
     <w:rPr>
       <w:rFonts w:asciiTheme="majorHAnsi" w:eastAsiaTheme="majorEastAsia" w:hAnsiTheme="majorHAnsi" w:cstheme="majorBidi"/>
       <w:b/>
@@ -1371,6 +1195,7 @@
     <w:link w:val="5"/>
     <w:uiPriority w:val="9"/>
     <w:semiHidden/>
+    <w:rsid w:val="002306F2"/>
     <w:rPr>
       <w:rFonts w:asciiTheme="majorHAnsi" w:eastAsiaTheme="majorEastAsia" w:hAnsiTheme="majorHAnsi" w:cstheme="majorBidi"/>
       <w:color w:val="394B5A" w:themeColor="accent1" w:themeShade="7F"/>
@@ -1383,6 +1208,7 @@
     <w:link w:val="6"/>
     <w:uiPriority w:val="9"/>
     <w:semiHidden/>
+    <w:rsid w:val="002306F2"/>
     <w:rPr>
       <w:rFonts w:asciiTheme="majorHAnsi" w:eastAsiaTheme="majorEastAsia" w:hAnsiTheme="majorHAnsi" w:cstheme="majorBidi"/>
       <w:i/>
@@ -1397,6 +1223,7 @@
     <w:link w:val="7"/>
     <w:uiPriority w:val="9"/>
     <w:semiHidden/>
+    <w:rsid w:val="002306F2"/>
     <w:rPr>
       <w:rFonts w:asciiTheme="majorHAnsi" w:eastAsiaTheme="majorEastAsia" w:hAnsiTheme="majorHAnsi" w:cstheme="majorBidi"/>
       <w:i/>
@@ -1411,6 +1238,7 @@
     <w:link w:val="8"/>
     <w:uiPriority w:val="9"/>
     <w:semiHidden/>
+    <w:rsid w:val="002306F2"/>
     <w:rPr>
       <w:rFonts w:asciiTheme="majorHAnsi" w:eastAsiaTheme="majorEastAsia" w:hAnsiTheme="majorHAnsi" w:cstheme="majorBidi"/>
       <w:color w:val="404040" w:themeColor="text1" w:themeTint="BF"/>
@@ -1423,6 +1251,7 @@
     <w:link w:val="9"/>
     <w:uiPriority w:val="9"/>
     <w:semiHidden/>
+    <w:rsid w:val="002306F2"/>
     <w:rPr>
       <w:rFonts w:asciiTheme="majorHAnsi" w:eastAsiaTheme="majorEastAsia" w:hAnsiTheme="majorHAnsi" w:cstheme="majorBidi"/>
       <w:i/>
@@ -1435,16 +1264,20 @@
     <w:name w:val="Таблица на бланке"/>
     <w:basedOn w:val="a1"/>
     <w:uiPriority w:val="99"/>
+    <w:rsid w:val="002306F2"/>
     <w:pPr>
       <w:spacing w:after="0" w:line="240" w:lineRule="auto"/>
       <w:ind w:left="144" w:right="144"/>
     </w:pPr>
     <w:tblPr>
+      <w:tblInd w:w="0" w:type="dxa"/>
       <w:tblBorders>
         <w:insideH w:val="single" w:sz="4" w:space="0" w:color="D9D9D9" w:themeColor="background1" w:themeShade="D9"/>
       </w:tblBorders>
       <w:tblCellMar>
+        <w:top w:w="0" w:type="dxa"/>
         <w:left w:w="0" w:type="dxa"/>
+        <w:bottom w:w="0" w:type="dxa"/>
         <w:right w:w="0" w:type="dxa"/>
       </w:tblCellMar>
     </w:tblPr>
@@ -1468,16 +1301,20 @@
     <w:name w:val="Финансовая таблица"/>
     <w:basedOn w:val="a1"/>
     <w:uiPriority w:val="99"/>
+    <w:rsid w:val="002306F2"/>
     <w:pPr>
       <w:spacing w:after="0" w:line="240" w:lineRule="auto"/>
       <w:ind w:left="144" w:right="144"/>
     </w:pPr>
     <w:tblPr>
+      <w:tblInd w:w="0" w:type="dxa"/>
       <w:tblBorders>
         <w:insideH w:val="single" w:sz="4" w:space="0" w:color="D9D9D9" w:themeColor="background1" w:themeShade="D9"/>
       </w:tblBorders>
       <w:tblCellMar>
+        <w:top w:w="0" w:type="dxa"/>
         <w:left w:w="0" w:type="dxa"/>
+        <w:bottom w:w="0" w:type="dxa"/>
         <w:right w:w="0" w:type="dxa"/>
       </w:tblCellMar>
     </w:tblPr>
@@ -1504,6 +1341,7 @@
     <w:link w:val="ac"/>
     <w:uiPriority w:val="1"/>
     <w:qFormat/>
+    <w:rsid w:val="002306F2"/>
     <w:pPr>
       <w:spacing w:before="1200" w:after="360"/>
     </w:pPr>
@@ -1518,6 +1356,7 @@
     <w:basedOn w:val="a0"/>
     <w:link w:val="ab"/>
     <w:uiPriority w:val="1"/>
+    <w:rsid w:val="002306F2"/>
     <w:rPr>
       <w:rFonts w:asciiTheme="majorHAnsi" w:eastAsiaTheme="majorEastAsia" w:hAnsiTheme="majorHAnsi" w:cstheme="majorBidi"/>
       <w:caps/>
@@ -1529,6 +1368,7 @@
     <w:name w:val="Получатель"/>
     <w:basedOn w:val="a"/>
     <w:qFormat/>
+    <w:rsid w:val="002306F2"/>
     <w:pPr>
       <w:spacing w:after="40"/>
     </w:pPr>
@@ -1545,6 +1385,7 @@
     <w:uiPriority w:val="1"/>
     <w:unhideWhenUsed/>
     <w:qFormat/>
+    <w:rsid w:val="002306F2"/>
     <w:pPr>
       <w:spacing w:before="720"/>
     </w:pPr>
@@ -1554,6 +1395,7 @@
     <w:basedOn w:val="a0"/>
     <w:link w:val="ae"/>
     <w:uiPriority w:val="1"/>
+    <w:rsid w:val="002306F2"/>
     <w:rPr>
       <w:kern w:val="20"/>
     </w:rPr>
@@ -1565,6 +1407,7 @@
     <w:uiPriority w:val="1"/>
     <w:unhideWhenUsed/>
     <w:qFormat/>
+    <w:rsid w:val="002306F2"/>
     <w:pPr>
       <w:spacing w:before="480" w:after="960" w:line="240" w:lineRule="auto"/>
     </w:pPr>
@@ -1574,6 +1417,7 @@
     <w:basedOn w:val="a0"/>
     <w:link w:val="af0"/>
     <w:uiPriority w:val="1"/>
+    <w:rsid w:val="002306F2"/>
     <w:rPr>
       <w:kern w:val="20"/>
     </w:rPr>
@@ -1585,6 +1429,7 @@
     <w:uiPriority w:val="1"/>
     <w:unhideWhenUsed/>
     <w:qFormat/>
+    <w:rsid w:val="002306F2"/>
     <w:rPr>
       <w:b/>
       <w:bCs/>
@@ -1595,6 +1440,7 @@
     <w:basedOn w:val="a0"/>
     <w:link w:val="af2"/>
     <w:uiPriority w:val="1"/>
+    <w:rsid w:val="002306F2"/>
     <w:rPr>
       <w:b/>
       <w:bCs/>
@@ -1608,6 +1454,7 @@
     <w:link w:val="af4"/>
     <w:uiPriority w:val="1"/>
     <w:qFormat/>
+    <w:rsid w:val="002306F2"/>
     <w:pPr>
       <w:spacing w:after="480"/>
     </w:pPr>
@@ -1622,6 +1469,7 @@
     <w:basedOn w:val="a0"/>
     <w:link w:val="11"/>
     <w:uiPriority w:val="1"/>
+    <w:rsid w:val="002306F2"/>
     <w:rPr>
       <w:rFonts w:asciiTheme="majorHAnsi" w:eastAsiaTheme="majorEastAsia" w:hAnsiTheme="majorHAnsi" w:cstheme="majorBidi"/>
       <w:caps/>
@@ -1970,7 +1818,12 @@
 </file>
 
 <file path=customXml/item1.xml><?xml version="1.0" encoding="utf-8"?>
-<b:Sources xmlns:b="http://schemas.openxmlformats.org/officeDocument/2006/bibliography" xmlns="http://schemas.openxmlformats.org/officeDocument/2006/bibliography" SelectedStyle="\APASixthEditionOfficeOnline.xsl" StyleName="APA" Version="6"/>
+<?mso-contentType encoding="utf-8"?>
+<FormTemplates xmlns="http://schemas.microsoft.com/sharepoint/v3/contenttype/forms">
+  <Display>DocumentLibraryForm</Display>
+  <Edit>AssetEditForm</Edit>
+  <New>DocumentLibraryForm</New>
+</FormTemplates>
 </file>
 
 <file path=customXml/item2.xml><?xml version="1.0" encoding="utf-8"?>
@@ -1980,18 +1833,13 @@
 </file>
 
 <file path=customXml/item3.xml><?xml version="1.0" encoding="utf-8"?>
-<?mso-contentType encoding="utf-8"?>
-<FormTemplates xmlns="http://schemas.microsoft.com/sharepoint/v3/contenttype/forms">
-  <Display>DocumentLibraryForm</Display>
-  <Edit>AssetEditForm</Edit>
-  <New>DocumentLibraryForm</New>
-</FormTemplates>
+<b:Sources xmlns:b="http://schemas.openxmlformats.org/officeDocument/2006/bibliography" xmlns="http://schemas.openxmlformats.org/officeDocument/2006/bibliography" SelectedStyle="\APASixthEditionOfficeOnline.xsl" StyleName="APA" Version="6"/>
 </file>
 
 <file path=customXml/itemProps1.xml><?xml version="1.0" encoding="utf-8"?>
-<ds:datastoreItem xmlns:ds="http://schemas.openxmlformats.org/officeDocument/2006/customXml" ds:itemID="{F19DF2A0-3DD9-4DA2-80C4-CE1BD616B562}">
+<ds:datastoreItem xmlns:ds="http://schemas.openxmlformats.org/officeDocument/2006/customXml" ds:itemID="{E1BC2AC5-D34F-4736-8C3D-EAEC9ABE5C67}">
   <ds:schemaRefs>
-    <ds:schemaRef ds:uri="http://schemas.openxmlformats.org/officeDocument/2006/bibliography"/>
+    <ds:schemaRef ds:uri="http://schemas.microsoft.com/sharepoint/v3/contenttype/forms"/>
   </ds:schemaRefs>
 </ds:datastoreItem>
 </file>
@@ -2005,9 +1853,9 @@
 </file>
 
 <file path=customXml/itemProps3.xml><?xml version="1.0" encoding="utf-8"?>
-<ds:datastoreItem xmlns:ds="http://schemas.openxmlformats.org/officeDocument/2006/customXml" ds:itemID="{E1BC2AC5-D34F-4736-8C3D-EAEC9ABE5C67}">
+<ds:datastoreItem xmlns:ds="http://schemas.openxmlformats.org/officeDocument/2006/customXml" ds:itemID="{9C4B4123-CF86-425C-8BA0-47E2733A87D6}">
   <ds:schemaRefs>
-    <ds:schemaRef ds:uri="http://schemas.microsoft.com/sharepoint/v3/contenttype/forms"/>
+    <ds:schemaRef ds:uri="http://schemas.openxmlformats.org/officeDocument/2006/bibliography"/>
   </ds:schemaRefs>
 </ds:datastoreItem>
 </file>
</xml_diff>